<commit_message>
Code for assignment 4, updated lecture notes
</commit_message>
<xml_diff>
--- a/IKT450 Deep Neural Networks - Notater.docx
+++ b/IKT450 Deep Neural Networks - Notater.docx
@@ -2938,6 +2938,430 @@
       <w:r>
         <w:t>Task: Heartbeats into normal/abnormal</w:t>
       </w:r>
+    </w:p>
+    <w:p>
+      <w:pPr>
+        <w:pStyle w:val="Heading1"/>
+      </w:pPr>
+      <w:proofErr w:type="spellStart"/>
+      <w:r>
+        <w:t>Mandag</w:t>
+      </w:r>
+      <w:proofErr w:type="spellEnd"/>
+      <w:r>
+        <w:t xml:space="preserve"> 20-09-21 – Convolutional Neural Networks</w:t>
+      </w:r>
+    </w:p>
+    <w:p>
+      <w:pPr>
+        <w:pStyle w:val="ListParagraph"/>
+        <w:numPr>
+          <w:ilvl w:val="0"/>
+          <w:numId w:val="1"/>
+        </w:numPr>
+      </w:pPr>
+      <w:r>
+        <w:t>Classify pictures</w:t>
+      </w:r>
+    </w:p>
+    <w:p>
+      <w:pPr>
+        <w:pStyle w:val="ListParagraph"/>
+        <w:numPr>
+          <w:ilvl w:val="0"/>
+          <w:numId w:val="1"/>
+        </w:numPr>
+      </w:pPr>
+      <w:r>
+        <w:t>Ex: Erna Solberg posted picture of Syrian girl during bombing, got banned for “nudity”.</w:t>
+      </w:r>
+    </w:p>
+    <w:p>
+      <w:pPr>
+        <w:pStyle w:val="ListParagraph"/>
+        <w:numPr>
+          <w:ilvl w:val="0"/>
+          <w:numId w:val="1"/>
+        </w:numPr>
+      </w:pPr>
+      <w:r>
+        <w:t xml:space="preserve">Ex 2: Mars Rover detects rocks so it doesn’t crash </w:t>
+      </w:r>
+      <w:r>
+        <w:rPr>
+          <mc:AlternateContent>
+            <mc:Choice Requires="w16se"/>
+            <mc:Fallback>
+              <w:rFonts w:ascii="Segoe UI Emoji" w:eastAsia="Segoe UI Emoji" w:hAnsi="Segoe UI Emoji" w:cs="Segoe UI Emoji"/>
+            </mc:Fallback>
+          </mc:AlternateContent>
+        </w:rPr>
+        <mc:AlternateContent>
+          <mc:Choice Requires="w16se">
+            <w16se:symEx w16se:font="Segoe UI Emoji" w16se:char="1F60A"/>
+          </mc:Choice>
+          <mc:Fallback>
+            <w:t>😊</w:t>
+          </mc:Fallback>
+        </mc:AlternateContent>
+      </w:r>
+    </w:p>
+    <w:p>
+      <w:pPr>
+        <w:pStyle w:val="ListParagraph"/>
+        <w:numPr>
+          <w:ilvl w:val="0"/>
+          <w:numId w:val="1"/>
+        </w:numPr>
+      </w:pPr>
+      <w:r>
+        <w:t>How to tell if an image contains an X or an O?</w:t>
+      </w:r>
+    </w:p>
+    <w:p>
+      <w:pPr>
+        <w:pStyle w:val="ListParagraph"/>
+        <w:numPr>
+          <w:ilvl w:val="1"/>
+          <w:numId w:val="1"/>
+        </w:numPr>
+      </w:pPr>
+      <w:r>
+        <w:t>Check for patterns of pixels, detect enough and the program “votes” for X or O</w:t>
+      </w:r>
+    </w:p>
+    <w:p>
+      <w:pPr>
+        <w:pStyle w:val="ListParagraph"/>
+        <w:numPr>
+          <w:ilvl w:val="2"/>
+          <w:numId w:val="1"/>
+        </w:numPr>
+      </w:pPr>
+      <w:r>
+        <w:t>Also known as filters</w:t>
+      </w:r>
+    </w:p>
+    <w:p>
+      <w:pPr>
+        <w:pStyle w:val="ListParagraph"/>
+        <w:numPr>
+          <w:ilvl w:val="2"/>
+          <w:numId w:val="1"/>
+        </w:numPr>
+      </w:pPr>
+      <w:r>
+        <w:t>Each pass of filters is known as a convolution</w:t>
+      </w:r>
+    </w:p>
+    <w:p>
+      <w:pPr>
+        <w:pStyle w:val="ListParagraph"/>
+        <w:numPr>
+          <w:ilvl w:val="0"/>
+          <w:numId w:val="1"/>
+        </w:numPr>
+      </w:pPr>
+      <w:r>
+        <w:t>Assume image of an X – pixels in a matrix [], 1 for white, -1 for black</w:t>
+      </w:r>
+    </w:p>
+    <w:p>
+      <w:pPr>
+        <w:pStyle w:val="ListParagraph"/>
+        <w:numPr>
+          <w:ilvl w:val="1"/>
+          <w:numId w:val="1"/>
+        </w:numPr>
+      </w:pPr>
+      <w:r>
+        <w:t>Introduce a filter, which is a matrix of the pattern we’re looking for</w:t>
+      </w:r>
+    </w:p>
+    <w:p>
+      <w:pPr>
+        <w:pStyle w:val="ListParagraph"/>
+        <w:numPr>
+          <w:ilvl w:val="2"/>
+          <w:numId w:val="1"/>
+        </w:numPr>
+      </w:pPr>
+      <w:r>
+        <w:t>They are learned with stochastic gradient descent</w:t>
+      </w:r>
+    </w:p>
+    <w:p>
+      <w:pPr>
+        <w:pStyle w:val="ListParagraph"/>
+        <w:numPr>
+          <w:ilvl w:val="1"/>
+          <w:numId w:val="1"/>
+        </w:numPr>
+      </w:pPr>
+      <w:r>
+        <w:t>When applying the filter, multiply the filter values with the image values</w:t>
+      </w:r>
+    </w:p>
+    <w:p>
+      <w:pPr>
+        <w:pStyle w:val="ListParagraph"/>
+        <w:numPr>
+          <w:ilvl w:val="2"/>
+          <w:numId w:val="1"/>
+        </w:numPr>
+      </w:pPr>
+      <w:r>
+        <w:t>Output is a new matrix where the new pixel value is the average of the products</w:t>
+      </w:r>
+    </w:p>
+    <w:p>
+      <w:pPr>
+        <w:pStyle w:val="ListParagraph"/>
+        <w:numPr>
+          <w:ilvl w:val="3"/>
+          <w:numId w:val="1"/>
+        </w:numPr>
+      </w:pPr>
+      <w:r>
+        <w:t>Full hit (100% match) will have 1</w:t>
+      </w:r>
+    </w:p>
+    <w:p>
+      <w:pPr>
+        <w:pStyle w:val="ListParagraph"/>
+        <w:numPr>
+          <w:ilvl w:val="3"/>
+          <w:numId w:val="1"/>
+        </w:numPr>
+      </w:pPr>
+      <w:r>
+        <w:t>Full miss (0% match) will have -1</w:t>
+      </w:r>
+    </w:p>
+    <w:p>
+      <w:pPr>
+        <w:pStyle w:val="ListParagraph"/>
+        <w:numPr>
+          <w:ilvl w:val="2"/>
+          <w:numId w:val="1"/>
+        </w:numPr>
+      </w:pPr>
+      <w:r>
+        <w:t>Output matrix of a 4x4 image with 2x2 filter is 3x3 – how many positions can the filter have within the image?</w:t>
+      </w:r>
+    </w:p>
+    <w:p>
+      <w:pPr>
+        <w:pStyle w:val="ListParagraph"/>
+        <w:numPr>
+          <w:ilvl w:val="3"/>
+          <w:numId w:val="1"/>
+        </w:numPr>
+      </w:pPr>
+      <w:r>
+        <w:t>1 filter, 1 stride (distance moved per calculation), 0 padding (no added 0’s so output is smaller than input)</w:t>
+      </w:r>
+    </w:p>
+    <w:p>
+      <w:pPr>
+        <w:pStyle w:val="ListParagraph"/>
+        <w:numPr>
+          <w:ilvl w:val="1"/>
+          <w:numId w:val="1"/>
+        </w:numPr>
+      </w:pPr>
+      <w:r>
+        <w:t xml:space="preserve">Output is passed to activation function (some variant of </w:t>
+      </w:r>
+      <w:proofErr w:type="spellStart"/>
+      <w:r>
+        <w:t>Relu</w:t>
+      </w:r>
+      <w:proofErr w:type="spellEnd"/>
+      <w:r>
+        <w:t>)</w:t>
+      </w:r>
+    </w:p>
+    <w:p>
+      <w:pPr>
+        <w:pStyle w:val="ListParagraph"/>
+        <w:numPr>
+          <w:ilvl w:val="2"/>
+          <w:numId w:val="1"/>
+        </w:numPr>
+      </w:pPr>
+      <w:proofErr w:type="spellStart"/>
+      <w:r>
+        <w:t>Relu</w:t>
+      </w:r>
+      <w:proofErr w:type="spellEnd"/>
+      <w:r>
+        <w:t xml:space="preserve"> = 0 if x below 0, f(x) if x above 0</w:t>
+      </w:r>
+    </w:p>
+    <w:p>
+      <w:pPr>
+        <w:pStyle w:val="ListParagraph"/>
+        <w:numPr>
+          <w:ilvl w:val="1"/>
+          <w:numId w:val="1"/>
+        </w:numPr>
+      </w:pPr>
+      <w:r>
+        <w:t>Activation becomes list of filter “Hits”.</w:t>
+      </w:r>
+    </w:p>
+    <w:p>
+      <w:pPr>
+        <w:pStyle w:val="ListParagraph"/>
+        <w:numPr>
+          <w:ilvl w:val="1"/>
+          <w:numId w:val="1"/>
+        </w:numPr>
+      </w:pPr>
+      <w:r>
+        <w:t>Activation is sent to pooling – taking max value from region of image, then reduce image size</w:t>
+      </w:r>
+    </w:p>
+    <w:p>
+      <w:pPr>
+        <w:pStyle w:val="ListParagraph"/>
+        <w:numPr>
+          <w:ilvl w:val="2"/>
+          <w:numId w:val="1"/>
+        </w:numPr>
+      </w:pPr>
+      <w:r>
+        <w:t>Keep only relevant information to send to further layers</w:t>
+      </w:r>
+    </w:p>
+    <w:p>
+      <w:pPr>
+        <w:pStyle w:val="ListParagraph"/>
+        <w:numPr>
+          <w:ilvl w:val="1"/>
+          <w:numId w:val="1"/>
+        </w:numPr>
+      </w:pPr>
+      <w:r>
+        <w:t>Max values are flattened (put into a single row)</w:t>
+      </w:r>
+    </w:p>
+    <w:p>
+      <w:pPr>
+        <w:pStyle w:val="ListParagraph"/>
+        <w:numPr>
+          <w:ilvl w:val="1"/>
+          <w:numId w:val="1"/>
+        </w:numPr>
+      </w:pPr>
+      <w:r>
+        <w:t>Flattened values are linearly added to a dense layer, followed by an activation function</w:t>
+      </w:r>
+    </w:p>
+    <w:p>
+      <w:pPr>
+        <w:pStyle w:val="ListParagraph"/>
+        <w:numPr>
+          <w:ilvl w:val="1"/>
+          <w:numId w:val="1"/>
+        </w:numPr>
+      </w:pPr>
+      <w:r>
+        <w:t>Essentially, output from filter is used as activation of neurons in first layer, modified by learned weights to second layer (X or O), which in turn give a verdict</w:t>
+      </w:r>
+    </w:p>
+    <w:p>
+      <w:pPr>
+        <w:pStyle w:val="ListParagraph"/>
+        <w:numPr>
+          <w:ilvl w:val="1"/>
+          <w:numId w:val="1"/>
+        </w:numPr>
+      </w:pPr>
+      <w:r>
+        <w:t xml:space="preserve">Cool activation function: </w:t>
+      </w:r>
+      <w:proofErr w:type="spellStart"/>
+      <w:r>
+        <w:t>Softmax</w:t>
+      </w:r>
+      <w:proofErr w:type="spellEnd"/>
+      <w:r>
+        <w:t xml:space="preserve"> – gives values between 0 and 1 that sum to 1</w:t>
+      </w:r>
+    </w:p>
+    <w:p>
+      <w:pPr>
+        <w:pStyle w:val="ListParagraph"/>
+        <w:numPr>
+          <w:ilvl w:val="2"/>
+          <w:numId w:val="1"/>
+        </w:numPr>
+      </w:pPr>
+      <w:r>
+        <w:t>Each value is divided by the total of all values</w:t>
+      </w:r>
+    </w:p>
+    <w:p>
+      <w:pPr>
+        <w:pStyle w:val="ListParagraph"/>
+        <w:numPr>
+          <w:ilvl w:val="2"/>
+          <w:numId w:val="1"/>
+        </w:numPr>
+      </w:pPr>
+      <w:r>
+        <w:t>“How much of the total is represented by each value?”</w:t>
+      </w:r>
+    </w:p>
+    <w:p>
+      <w:pPr>
+        <w:pStyle w:val="ListParagraph"/>
+        <w:numPr>
+          <w:ilvl w:val="0"/>
+          <w:numId w:val="1"/>
+        </w:numPr>
+      </w:pPr>
+      <w:r>
+        <w:lastRenderedPageBreak/>
+        <w:t>RGB image: Three matrices, how do we process</w:t>
+      </w:r>
+      <w:r>
+        <w:t xml:space="preserve"> </w:t>
+      </w:r>
+      <w:r>
+        <w:t>it?</w:t>
+      </w:r>
+    </w:p>
+    <w:p>
+      <w:pPr>
+        <w:pStyle w:val="ListParagraph"/>
+        <w:numPr>
+          <w:ilvl w:val="1"/>
+          <w:numId w:val="1"/>
+        </w:numPr>
+      </w:pPr>
+      <w:r>
+        <w:t xml:space="preserve">Run it three times, once per </w:t>
+      </w:r>
+      <w:proofErr w:type="spellStart"/>
+      <w:r>
+        <w:t>color</w:t>
+      </w:r>
+      <w:proofErr w:type="spellEnd"/>
+      <w:r>
+        <w:t xml:space="preserve"> layer</w:t>
+      </w:r>
+    </w:p>
+    <w:p>
+      <w:pPr>
+        <w:pStyle w:val="ListParagraph"/>
+        <w:numPr>
+          <w:ilvl w:val="0"/>
+          <w:numId w:val="1"/>
+        </w:numPr>
+      </w:pPr>
     </w:p>
     <w:sectPr>
       <w:pgSz w:w="11906" w:h="16838"/>
@@ -4054,15 +4478,8 @@
 <file path=customXml/itemProps3.xml><?xml version="1.0" encoding="utf-8"?>
 <ds:datastoreItem xmlns:ds="http://schemas.openxmlformats.org/officeDocument/2006/customXml" ds:itemID="{2865556F-B3B1-48F0-A901-CA0D93F90A12}">
   <ds:schemaRefs>
-    <ds:schemaRef ds:uri="http://purl.org/dc/elements/1.1/"/>
-    <ds:schemaRef ds:uri="http://purl.org/dc/dcmitype/"/>
-    <ds:schemaRef ds:uri="http://schemas.openxmlformats.org/package/2006/metadata/core-properties"/>
-    <ds:schemaRef ds:uri="http://schemas.microsoft.com/office/2006/documentManagement/types"/>
-    <ds:schemaRef ds:uri="http://purl.org/dc/terms/"/>
-    <ds:schemaRef ds:uri="aed4ff55-d3a7-4848-819a-32ea02da2c90"/>
+    <ds:schemaRef ds:uri="http://schemas.microsoft.com/office/2006/metadata/properties"/>
     <ds:schemaRef ds:uri="http://schemas.microsoft.com/office/infopath/2007/PartnerControls"/>
-    <ds:schemaRef ds:uri="http://schemas.microsoft.com/office/2006/metadata/properties"/>
-    <ds:schemaRef ds:uri="http://www.w3.org/XML/1998/namespace"/>
   </ds:schemaRefs>
 </ds:datastoreItem>
 </file>
</xml_diff>

<commit_message>
Lecture notes, some work on balloon assignment
</commit_message>
<xml_diff>
--- a/IKT450 Deep Neural Networks - Notater.docx
+++ b/IKT450 Deep Neural Networks - Notater.docx
@@ -4086,6 +4086,728 @@
       <w:proofErr w:type="spellEnd"/>
       <w:r>
         <w:t xml:space="preserve"> 04.10 – Autumn Break</w:t>
+      </w:r>
+    </w:p>
+    <w:p>
+      <w:pPr>
+        <w:pStyle w:val="Heading1"/>
+      </w:pPr>
+      <w:proofErr w:type="spellStart"/>
+      <w:r>
+        <w:t>Mandag</w:t>
+      </w:r>
+      <w:proofErr w:type="spellEnd"/>
+      <w:r>
+        <w:t xml:space="preserve"> 11.10 – Recurrent Neural networks</w:t>
+      </w:r>
+    </w:p>
+    <w:p>
+      <w:pPr>
+        <w:pStyle w:val="ListParagraph"/>
+        <w:numPr>
+          <w:ilvl w:val="0"/>
+          <w:numId w:val="1"/>
+        </w:numPr>
+      </w:pPr>
+      <w:r>
+        <w:t>From before: feed-forwards from inputs to the output</w:t>
+      </w:r>
+    </w:p>
+    <w:p>
+      <w:pPr>
+        <w:pStyle w:val="ListParagraph"/>
+        <w:numPr>
+          <w:ilvl w:val="0"/>
+          <w:numId w:val="1"/>
+        </w:numPr>
+      </w:pPr>
+      <w:r>
+        <w:t>Whenever something changes over time (conversation, stocks, music) – Recurrent networks are best</w:t>
+      </w:r>
+    </w:p>
+    <w:p>
+      <w:pPr>
+        <w:pStyle w:val="ListParagraph"/>
+        <w:numPr>
+          <w:ilvl w:val="0"/>
+          <w:numId w:val="1"/>
+        </w:numPr>
+      </w:pPr>
+      <w:r>
+        <w:t>Essentially, there are “sideways” connections between hidden layer neurons in some way</w:t>
+      </w:r>
+    </w:p>
+    <w:p>
+      <w:pPr>
+        <w:pStyle w:val="ListParagraph"/>
+        <w:numPr>
+          <w:ilvl w:val="0"/>
+          <w:numId w:val="1"/>
+        </w:numPr>
+      </w:pPr>
+      <w:r>
+        <w:t>Assume a dinner plan:</w:t>
+      </w:r>
+    </w:p>
+    <w:p>
+      <w:pPr>
+        <w:pStyle w:val="ListParagraph"/>
+        <w:numPr>
+          <w:ilvl w:val="1"/>
+          <w:numId w:val="1"/>
+        </w:numPr>
+      </w:pPr>
+      <w:r>
+        <w:t>Pizza – Taco – Sushi – Pizza – Taco – Y^</w:t>
+      </w:r>
+    </w:p>
+    <w:p>
+      <w:pPr>
+        <w:pStyle w:val="ListParagraph"/>
+        <w:numPr>
+          <w:ilvl w:val="1"/>
+          <w:numId w:val="1"/>
+        </w:numPr>
+      </w:pPr>
+      <w:r>
+        <w:t>What comes next? – Sushi</w:t>
+      </w:r>
+    </w:p>
+    <w:p>
+      <w:pPr>
+        <w:pStyle w:val="ListParagraph"/>
+        <w:numPr>
+          <w:ilvl w:val="1"/>
+          <w:numId w:val="1"/>
+        </w:numPr>
+      </w:pPr>
+      <w:r>
+        <w:t>How did we know? We saw a pattern over time</w:t>
+      </w:r>
+    </w:p>
+    <w:p>
+      <w:pPr>
+        <w:pStyle w:val="ListParagraph"/>
+        <w:numPr>
+          <w:ilvl w:val="1"/>
+          <w:numId w:val="1"/>
+        </w:numPr>
+      </w:pPr>
+      <w:r>
+        <w:t>Two uses: Classification (What is this thing about) and Generation (What comes next)</w:t>
+      </w:r>
+    </w:p>
+    <w:p>
+      <w:pPr>
+        <w:pStyle w:val="ListParagraph"/>
+        <w:numPr>
+          <w:ilvl w:val="1"/>
+          <w:numId w:val="1"/>
+        </w:numPr>
+      </w:pPr>
+      <w:r>
+        <w:t>How do we represent these things to the neural network?</w:t>
+      </w:r>
+    </w:p>
+    <w:p>
+      <w:pPr>
+        <w:pStyle w:val="ListParagraph"/>
+        <w:numPr>
+          <w:ilvl w:val="2"/>
+          <w:numId w:val="1"/>
+        </w:numPr>
+      </w:pPr>
+      <w:r>
+        <w:t>Numbers? Pizza 1, Taco 2, Sushi 3 is bad, implies pizza + taco = sushi</w:t>
+      </w:r>
+    </w:p>
+    <w:p>
+      <w:pPr>
+        <w:pStyle w:val="ListParagraph"/>
+        <w:numPr>
+          <w:ilvl w:val="2"/>
+          <w:numId w:val="1"/>
+        </w:numPr>
+      </w:pPr>
+      <w:r>
+        <w:t xml:space="preserve">Bitwise: Pizza 001, Taco 010, Sushi 100 </w:t>
+      </w:r>
+      <w:r>
+        <w:t>allows to represent each in a separate category.</w:t>
+      </w:r>
+    </w:p>
+    <w:p>
+      <w:pPr>
+        <w:pStyle w:val="ListParagraph"/>
+        <w:numPr>
+          <w:ilvl w:val="3"/>
+          <w:numId w:val="1"/>
+        </w:numPr>
+      </w:pPr>
+      <w:r>
+        <w:t>Problem 1: Really long lists of items is problematic due to the size (a thousand 1’s and 0’s)</w:t>
+      </w:r>
+    </w:p>
+    <w:p>
+      <w:pPr>
+        <w:pStyle w:val="ListParagraph"/>
+        <w:numPr>
+          <w:ilvl w:val="3"/>
+          <w:numId w:val="1"/>
+        </w:numPr>
+      </w:pPr>
+      <w:r>
+        <w:t>Problem 2: Does not account for order where important</w:t>
+      </w:r>
+    </w:p>
+    <w:p>
+      <w:pPr>
+        <w:pStyle w:val="ListParagraph"/>
+        <w:numPr>
+          <w:ilvl w:val="4"/>
+          <w:numId w:val="1"/>
+        </w:numPr>
+      </w:pPr>
+      <w:r>
+        <w:t>I like pizza not taco</w:t>
+      </w:r>
+    </w:p>
+    <w:p>
+      <w:pPr>
+        <w:pStyle w:val="ListParagraph"/>
+        <w:numPr>
+          <w:ilvl w:val="4"/>
+          <w:numId w:val="1"/>
+        </w:numPr>
+      </w:pPr>
+      <w:r>
+        <w:t>I like taco not pizza</w:t>
+      </w:r>
+    </w:p>
+    <w:p>
+      <w:pPr>
+        <w:pStyle w:val="ListParagraph"/>
+        <w:numPr>
+          <w:ilvl w:val="4"/>
+          <w:numId w:val="1"/>
+        </w:numPr>
+      </w:pPr>
+      <w:r>
+        <w:t>Same words, opposite meanings.</w:t>
+      </w:r>
+    </w:p>
+    <w:p>
+      <w:pPr>
+        <w:pStyle w:val="ListParagraph"/>
+        <w:ind w:left="2505"/>
+      </w:pPr>
+    </w:p>
+    <w:p>
+      <w:pPr>
+        <w:pStyle w:val="ListParagraph"/>
+        <w:numPr>
+          <w:ilvl w:val="2"/>
+          <w:numId w:val="1"/>
+        </w:numPr>
+      </w:pPr>
+      <w:r>
+        <w:lastRenderedPageBreak/>
+        <w:t>Embedding:</w:t>
+      </w:r>
+    </w:p>
+    <w:p>
+      <w:pPr>
+        <w:pStyle w:val="ListParagraph"/>
+        <w:numPr>
+          <w:ilvl w:val="3"/>
+          <w:numId w:val="1"/>
+        </w:numPr>
+      </w:pPr>
+      <w:r>
+        <w:t>Send input to a NN</w:t>
+      </w:r>
+    </w:p>
+    <w:p>
+      <w:pPr>
+        <w:pStyle w:val="ListParagraph"/>
+        <w:numPr>
+          <w:ilvl w:val="3"/>
+          <w:numId w:val="1"/>
+        </w:numPr>
+      </w:pPr>
+      <w:r>
+        <w:t>Reduce layer size down to a small number (6 down to for ex. 2)</w:t>
+      </w:r>
+    </w:p>
+    <w:p>
+      <w:pPr>
+        <w:pStyle w:val="ListParagraph"/>
+        <w:numPr>
+          <w:ilvl w:val="3"/>
+          <w:numId w:val="1"/>
+        </w:numPr>
+      </w:pPr>
+      <w:r>
+        <w:t>Then increase size again</w:t>
+      </w:r>
+    </w:p>
+    <w:p>
+      <w:pPr>
+        <w:pStyle w:val="ListParagraph"/>
+        <w:numPr>
+          <w:ilvl w:val="3"/>
+          <w:numId w:val="1"/>
+        </w:numPr>
+      </w:pPr>
+      <w:r>
+        <w:t>If input (X) is the same as the output Y^, then we know that on the central step of size 2 “knows” the input</w:t>
+      </w:r>
+    </w:p>
+    <w:p>
+      <w:pPr>
+        <w:pStyle w:val="ListParagraph"/>
+        <w:numPr>
+          <w:ilvl w:val="3"/>
+          <w:numId w:val="1"/>
+        </w:numPr>
+      </w:pPr>
+      <w:r>
+        <w:t>The small step is called an embedding</w:t>
+      </w:r>
+    </w:p>
+    <w:p>
+      <w:pPr>
+        <w:pStyle w:val="ListParagraph"/>
+        <w:numPr>
+          <w:ilvl w:val="3"/>
+          <w:numId w:val="1"/>
+        </w:numPr>
+      </w:pPr>
+      <w:r>
+        <w:t>Strong representation of the data</w:t>
+      </w:r>
+    </w:p>
+    <w:p>
+      <w:pPr>
+        <w:pStyle w:val="ListParagraph"/>
+        <w:numPr>
+          <w:ilvl w:val="3"/>
+          <w:numId w:val="1"/>
+        </w:numPr>
+      </w:pPr>
+      <w:r>
+        <w:t>Embedding comes out as a vector</w:t>
+      </w:r>
+    </w:p>
+    <w:p>
+      <w:pPr>
+        <w:pStyle w:val="ListParagraph"/>
+        <w:numPr>
+          <w:ilvl w:val="4"/>
+          <w:numId w:val="1"/>
+        </w:numPr>
+      </w:pPr>
+      <w:r>
+        <w:t>Can do math on embedding vectors</w:t>
+      </w:r>
+    </w:p>
+    <w:p>
+      <w:pPr>
+        <w:pStyle w:val="ListParagraph"/>
+        <w:numPr>
+          <w:ilvl w:val="4"/>
+          <w:numId w:val="1"/>
+        </w:numPr>
+      </w:pPr>
+      <w:r>
+        <w:t>Example:</w:t>
+      </w:r>
+    </w:p>
+    <w:p>
+      <w:pPr>
+        <w:pStyle w:val="ListParagraph"/>
+        <w:numPr>
+          <w:ilvl w:val="4"/>
+          <w:numId w:val="1"/>
+        </w:numPr>
+      </w:pPr>
+      <w:r>
+        <w:t>Embedding vector for King – embedding vector of man + embedding vector of woman = Queen</w:t>
+      </w:r>
+    </w:p>
+    <w:p>
+      <w:pPr>
+        <w:pStyle w:val="ListParagraph"/>
+        <w:numPr>
+          <w:ilvl w:val="4"/>
+          <w:numId w:val="1"/>
+        </w:numPr>
+      </w:pPr>
+      <w:r>
+        <w:t>Tokyo – Japan + France = Paris</w:t>
+      </w:r>
+    </w:p>
+    <w:p>
+      <w:pPr>
+        <w:pStyle w:val="ListParagraph"/>
+        <w:numPr>
+          <w:ilvl w:val="4"/>
+          <w:numId w:val="1"/>
+        </w:numPr>
+      </w:pPr>
+      <w:r>
+        <w:t>Chicken + Sweet = Kitten (What is “sweet” than a chicken?)</w:t>
+      </w:r>
+    </w:p>
+    <w:p>
+      <w:pPr>
+        <w:pStyle w:val="ListParagraph"/>
+        <w:numPr>
+          <w:ilvl w:val="4"/>
+          <w:numId w:val="1"/>
+        </w:numPr>
+      </w:pPr>
+      <w:r>
+        <w:t>MD – man + woman = Nurse</w:t>
+      </w:r>
+    </w:p>
+    <w:p>
+      <w:pPr>
+        <w:pStyle w:val="ListParagraph"/>
+        <w:numPr>
+          <w:ilvl w:val="3"/>
+          <w:numId w:val="1"/>
+        </w:numPr>
+      </w:pPr>
+      <w:r>
+        <w:t xml:space="preserve">In </w:t>
+      </w:r>
+      <w:proofErr w:type="spellStart"/>
+      <w:r>
+        <w:t>pyTorch</w:t>
+      </w:r>
+      <w:proofErr w:type="spellEnd"/>
+      <w:r>
+        <w:t>: Can implement on your own</w:t>
+      </w:r>
+    </w:p>
+    <w:p>
+      <w:pPr>
+        <w:pStyle w:val="ListParagraph"/>
+        <w:numPr>
+          <w:ilvl w:val="4"/>
+          <w:numId w:val="1"/>
+        </w:numPr>
+      </w:pPr>
+      <w:r>
+        <w:t>In practice: Just add an embedding layer</w:t>
+      </w:r>
+    </w:p>
+    <w:p>
+      <w:pPr>
+        <w:pStyle w:val="ListParagraph"/>
+        <w:numPr>
+          <w:ilvl w:val="0"/>
+          <w:numId w:val="1"/>
+        </w:numPr>
+      </w:pPr>
+      <w:r>
+        <w:t>Some small network</w:t>
+      </w:r>
+    </w:p>
+    <w:p>
+      <w:pPr>
+        <w:pStyle w:val="ListParagraph"/>
+        <w:numPr>
+          <w:ilvl w:val="1"/>
+          <w:numId w:val="1"/>
+        </w:numPr>
+      </w:pPr>
+      <w:r>
+        <w:t>Previous information: S</w:t>
+      </w:r>
+      <w:r>
+        <w:rPr>
+          <w:vertAlign w:val="subscript"/>
+        </w:rPr>
+        <w:t>T-1</w:t>
+      </w:r>
+      <w:r>
+        <w:t xml:space="preserve"> </w:t>
+      </w:r>
+    </w:p>
+    <w:p>
+      <w:pPr>
+        <w:pStyle w:val="ListParagraph"/>
+        <w:numPr>
+          <w:ilvl w:val="1"/>
+          <w:numId w:val="1"/>
+        </w:numPr>
+      </w:pPr>
+      <w:r>
+        <w:t>S</w:t>
+      </w:r>
+      <w:r>
+        <w:rPr>
+          <w:vertAlign w:val="subscript"/>
+        </w:rPr>
+        <w:t>T-1</w:t>
+      </w:r>
+      <w:r>
+        <w:t xml:space="preserve"> is sent into a network, combined with an input, outputs S</w:t>
+      </w:r>
+      <w:r>
+        <w:rPr>
+          <w:vertAlign w:val="subscript"/>
+        </w:rPr>
+        <w:t>T</w:t>
+      </w:r>
+    </w:p>
+    <w:p>
+      <w:pPr>
+        <w:pStyle w:val="ListParagraph"/>
+        <w:numPr>
+          <w:ilvl w:val="2"/>
+          <w:numId w:val="1"/>
+        </w:numPr>
+      </w:pPr>
+      <w:r>
+        <w:t>Example: Send the word “Luke” to a network, output should be “I”</w:t>
+      </w:r>
+    </w:p>
+    <w:p>
+      <w:pPr>
+        <w:pStyle w:val="ListParagraph"/>
+        <w:numPr>
+          <w:ilvl w:val="2"/>
+          <w:numId w:val="1"/>
+        </w:numPr>
+      </w:pPr>
+      <w:r>
+        <w:t>“I” is sent in, output should be “am”</w:t>
+      </w:r>
+    </w:p>
+    <w:p>
+      <w:pPr>
+        <w:pStyle w:val="ListParagraph"/>
+        <w:numPr>
+          <w:ilvl w:val="2"/>
+          <w:numId w:val="1"/>
+        </w:numPr>
+      </w:pPr>
+      <w:r>
+        <w:t>Etc.</w:t>
+      </w:r>
+    </w:p>
+    <w:p>
+      <w:pPr>
+        <w:pStyle w:val="ListParagraph"/>
+        <w:numPr>
+          <w:ilvl w:val="0"/>
+          <w:numId w:val="1"/>
+        </w:numPr>
+      </w:pPr>
+      <w:r>
+        <w:t>Code example will have structure:</w:t>
+      </w:r>
+    </w:p>
+    <w:p>
+      <w:pPr>
+        <w:pStyle w:val="ListParagraph"/>
+        <w:numPr>
+          <w:ilvl w:val="1"/>
+          <w:numId w:val="1"/>
+        </w:numPr>
+      </w:pPr>
+      <w:r>
+        <w:t>Input</w:t>
+      </w:r>
+    </w:p>
+    <w:p>
+      <w:pPr>
+        <w:pStyle w:val="ListParagraph"/>
+        <w:numPr>
+          <w:ilvl w:val="1"/>
+          <w:numId w:val="1"/>
+        </w:numPr>
+      </w:pPr>
+      <w:r>
+        <w:t>Embedding</w:t>
+      </w:r>
+    </w:p>
+    <w:p>
+      <w:pPr>
+        <w:pStyle w:val="ListParagraph"/>
+        <w:numPr>
+          <w:ilvl w:val="1"/>
+          <w:numId w:val="1"/>
+        </w:numPr>
+      </w:pPr>
+      <w:r>
+        <w:t>Recurring Neural Network RNN</w:t>
+      </w:r>
+    </w:p>
+    <w:p>
+      <w:pPr>
+        <w:pStyle w:val="ListParagraph"/>
+        <w:numPr>
+          <w:ilvl w:val="1"/>
+          <w:numId w:val="1"/>
+        </w:numPr>
+      </w:pPr>
+      <w:r>
+        <w:t>Output</w:t>
+      </w:r>
+    </w:p>
+    <w:p>
+      <w:r>
+        <w:t>Bigger example</w:t>
+      </w:r>
+    </w:p>
+    <w:p>
+      <w:pPr>
+        <w:pStyle w:val="ListParagraph"/>
+        <w:numPr>
+          <w:ilvl w:val="0"/>
+          <w:numId w:val="1"/>
+        </w:numPr>
+      </w:pPr>
+      <w:r>
+        <w:t>Pizza  [0 0 1]</w:t>
+      </w:r>
+    </w:p>
+    <w:p>
+      <w:pPr>
+        <w:pStyle w:val="ListParagraph"/>
+        <w:numPr>
+          <w:ilvl w:val="0"/>
+          <w:numId w:val="1"/>
+        </w:numPr>
+      </w:pPr>
+      <w:r>
+        <w:t>Taco  [0 1 0]</w:t>
+      </w:r>
+    </w:p>
+    <w:p>
+      <w:pPr>
+        <w:pStyle w:val="ListParagraph"/>
+        <w:numPr>
+          <w:ilvl w:val="0"/>
+          <w:numId w:val="1"/>
+        </w:numPr>
+      </w:pPr>
+      <w:r>
+        <w:t>Sushi [1 0 0]</w:t>
+      </w:r>
+    </w:p>
+    <w:p>
+      <w:pPr>
+        <w:pStyle w:val="ListParagraph"/>
+        <w:numPr>
+          <w:ilvl w:val="0"/>
+          <w:numId w:val="1"/>
+        </w:numPr>
+      </w:pPr>
+      <w:r>
+        <w:t>Matrix A = Three foods stacked vertically</w:t>
+      </w:r>
+    </w:p>
+    <w:p>
+      <w:pPr>
+        <w:pStyle w:val="ListParagraph"/>
+        <w:numPr>
+          <w:ilvl w:val="0"/>
+          <w:numId w:val="1"/>
+        </w:numPr>
+      </w:pPr>
+      <w:r>
+        <w:t xml:space="preserve">A* </w:t>
+      </w:r>
+      <w:proofErr w:type="spellStart"/>
+      <w:r>
+        <w:t>Pizza</w:t>
+      </w:r>
+      <w:r>
+        <w:rPr>
+          <w:vertAlign w:val="superscript"/>
+        </w:rPr>
+        <w:t>T</w:t>
+      </w:r>
+      <w:proofErr w:type="spellEnd"/>
+      <w:r>
+        <w:rPr>
+          <w:vertAlign w:val="superscript"/>
+        </w:rPr>
+        <w:t xml:space="preserve"> </w:t>
+      </w:r>
+      <w:r>
+        <w:t xml:space="preserve">* A[1 0 0] </w:t>
+      </w:r>
+      <w:r>
+        <w:tab/>
+        <w:t xml:space="preserve">= [0 1 0] = </w:t>
+      </w:r>
+      <w:proofErr w:type="spellStart"/>
+      <w:r>
+        <w:t>Taco</w:t>
+      </w:r>
+      <w:r>
+        <w:rPr>
+          <w:vertAlign w:val="superscript"/>
+        </w:rPr>
+        <w:t>T</w:t>
+      </w:r>
+      <w:proofErr w:type="spellEnd"/>
+    </w:p>
+    <w:p/>
+    <w:p>
+      <w:pPr>
+        <w:pStyle w:val="ListParagraph"/>
+        <w:numPr>
+          <w:ilvl w:val="0"/>
+          <w:numId w:val="1"/>
+        </w:numPr>
+      </w:pPr>
+      <w:r>
+        <w:t>If sunny: Same food as Tuesday</w:t>
+      </w:r>
+      <w:r>
+        <w:br/>
+        <w:t>Else: next food</w:t>
+      </w:r>
+    </w:p>
+    <w:p>
+      <w:pPr>
+        <w:pStyle w:val="ListParagraph"/>
+        <w:numPr>
+          <w:ilvl w:val="0"/>
+          <w:numId w:val="1"/>
+        </w:numPr>
+      </w:pPr>
+      <w:r>
+        <w:t xml:space="preserve">Food from last time as </w:t>
+      </w:r>
+      <w:proofErr w:type="spellStart"/>
+      <w:r>
+        <w:t>prev</w:t>
+      </w:r>
+      <w:proofErr w:type="spellEnd"/>
+      <w:r>
+        <w:t xml:space="preserve"> information S</w:t>
+      </w:r>
+      <w:r>
+        <w:rPr>
+          <w:vertAlign w:val="subscript"/>
+        </w:rPr>
+        <w:t>T-1</w:t>
+      </w:r>
+      <w:r>
+        <w:t>, weather as input.</w:t>
+      </w:r>
+    </w:p>
+    <w:p>
+      <w:r>
+        <w:br w:type="page"/>
       </w:r>
     </w:p>
     <w:p/>
@@ -5029,12 +5751,6 @@
 </file>
 
 <file path=customXml/item1.xml><?xml version="1.0" encoding="utf-8"?>
-<p:properties xmlns:p="http://schemas.microsoft.com/office/2006/metadata/properties" xmlns:xsi="http://www.w3.org/2001/XMLSchema-instance" xmlns:pc="http://schemas.microsoft.com/office/infopath/2007/PartnerControls">
-  <documentManagement/>
-</p:properties>
-</file>
-
-<file path=customXml/item2.xml><?xml version="1.0" encoding="utf-8"?>
 <ct:contentTypeSchema xmlns:ct="http://schemas.microsoft.com/office/2006/metadata/contentType" xmlns:ma="http://schemas.microsoft.com/office/2006/metadata/properties/metaAttributes" ct:_="" ma:_="" ma:contentTypeName="Document" ma:contentTypeID="0x0101000C9FAEFFC4F6344285D7A724176DFA78" ma:contentTypeVersion="2" ma:contentTypeDescription="Create a new document." ma:contentTypeScope="" ma:versionID="9e9a29bf33300f51faf49418abb86019">
   <xsd:schema xmlns:xsd="http://www.w3.org/2001/XMLSchema" xmlns:xs="http://www.w3.org/2001/XMLSchema" xmlns:p="http://schemas.microsoft.com/office/2006/metadata/properties" xmlns:ns3="aed4ff55-d3a7-4848-819a-32ea02da2c90" targetNamespace="http://schemas.microsoft.com/office/2006/metadata/properties" ma:root="true" ma:fieldsID="124fa5a531d42a673b939e09c58773e0" ns3:_="">
     <xsd:import namespace="aed4ff55-d3a7-4848-819a-32ea02da2c90"/>
@@ -5166,6 +5882,12 @@
 </ct:contentTypeSchema>
 </file>
 
+<file path=customXml/item2.xml><?xml version="1.0" encoding="utf-8"?>
+<p:properties xmlns:p="http://schemas.microsoft.com/office/2006/metadata/properties" xmlns:xsi="http://www.w3.org/2001/XMLSchema-instance" xmlns:pc="http://schemas.microsoft.com/office/infopath/2007/PartnerControls">
+  <documentManagement/>
+</p:properties>
+</file>
+
 <file path=customXml/item3.xml><?xml version="1.0" encoding="utf-8"?>
 <?mso-contentType ?>
 <FormTemplates xmlns="http://schemas.microsoft.com/sharepoint/v3/contenttype/forms">
@@ -5176,15 +5898,6 @@
 </file>
 
 <file path=customXml/itemProps1.xml><?xml version="1.0" encoding="utf-8"?>
-<ds:datastoreItem xmlns:ds="http://schemas.openxmlformats.org/officeDocument/2006/customXml" ds:itemID="{2865556F-B3B1-48F0-A901-CA0D93F90A12}">
-  <ds:schemaRefs>
-    <ds:schemaRef ds:uri="http://schemas.microsoft.com/office/2006/metadata/properties"/>
-    <ds:schemaRef ds:uri="http://schemas.microsoft.com/office/infopath/2007/PartnerControls"/>
-  </ds:schemaRefs>
-</ds:datastoreItem>
-</file>
-
-<file path=customXml/itemProps2.xml><?xml version="1.0" encoding="utf-8"?>
 <ds:datastoreItem xmlns:ds="http://schemas.openxmlformats.org/officeDocument/2006/customXml" ds:itemID="{03713B37-761D-4C1C-A0B2-E7D4E55976CC}">
   <ds:schemaRefs>
     <ds:schemaRef ds:uri="http://schemas.microsoft.com/office/2006/metadata/contentType"/>
@@ -5202,6 +5915,15 @@
 </ds:datastoreItem>
 </file>
 
+<file path=customXml/itemProps2.xml><?xml version="1.0" encoding="utf-8"?>
+<ds:datastoreItem xmlns:ds="http://schemas.openxmlformats.org/officeDocument/2006/customXml" ds:itemID="{2865556F-B3B1-48F0-A901-CA0D93F90A12}">
+  <ds:schemaRefs>
+    <ds:schemaRef ds:uri="http://schemas.microsoft.com/office/2006/metadata/properties"/>
+    <ds:schemaRef ds:uri="http://schemas.microsoft.com/office/infopath/2007/PartnerControls"/>
+  </ds:schemaRefs>
+</ds:datastoreItem>
+</file>
+
 <file path=customXml/itemProps3.xml><?xml version="1.0" encoding="utf-8"?>
 <ds:datastoreItem xmlns:ds="http://schemas.openxmlformats.org/officeDocument/2006/customXml" ds:itemID="{DCEA56DF-82D3-40FE-AA7B-6DE7A315E6F1}">
   <ds:schemaRefs>

</xml_diff>

<commit_message>
lecture notes on attentions and transformers
</commit_message>
<xml_diff>
--- a/IKT450 Deep Neural Networks - Notater.docx
+++ b/IKT450 Deep Neural Networks - Notater.docx
@@ -14,13 +14,8 @@
       <w:pPr>
         <w:pStyle w:val="Heading1"/>
       </w:pPr>
-      <w:proofErr w:type="spellStart"/>
-      <w:r>
-        <w:t>Mandag</w:t>
-      </w:r>
-      <w:proofErr w:type="spellEnd"/>
-      <w:r>
-        <w:t xml:space="preserve"> 23.08 </w:t>
+      <w:r>
+        <w:t xml:space="preserve">Mandag 23.08 </w:t>
       </w:r>
       <w:r>
         <w:t>–</w:t>
@@ -51,13 +46,8 @@
     </w:p>
     <w:p>
       <w:r>
-        <w:t xml:space="preserve">New starting time: 09:15 each Monday </w:t>
-      </w:r>
-      <w:proofErr w:type="spellStart"/>
-      <w:r>
-        <w:t>xD</w:t>
-      </w:r>
-      <w:proofErr w:type="spellEnd"/>
+        <w:t>New starting time: 09:15 each Monday xD</w:t>
+      </w:r>
     </w:p>
     <w:p>
       <w:r>
@@ -567,13 +557,8 @@
       <w:pPr>
         <w:pStyle w:val="Heading1"/>
       </w:pPr>
-      <w:proofErr w:type="spellStart"/>
-      <w:r>
-        <w:t>Mandag</w:t>
-      </w:r>
-      <w:proofErr w:type="spellEnd"/>
-      <w:r>
-        <w:t xml:space="preserve"> 30.08 </w:t>
+      <w:r>
+        <w:t xml:space="preserve">Mandag 30.08 </w:t>
       </w:r>
       <w:r>
         <w:t>–</w:t>
@@ -818,13 +803,8 @@
         <w:t>Y^’ is calculated as follows: sum(1,3)</w:t>
       </w:r>
       <w:r>
-        <w:t>xi*</w:t>
-      </w:r>
-      <w:proofErr w:type="spellStart"/>
-      <w:r>
-        <w:t>wi</w:t>
-      </w:r>
-      <w:proofErr w:type="spellEnd"/>
+        <w:t>xi*wi</w:t>
+      </w:r>
     </w:p>
     <w:p>
       <w:pPr>
@@ -1070,15 +1050,7 @@
         </w:numPr>
       </w:pPr>
       <w:r>
-        <w:t>Y^ = g(</w:t>
-      </w:r>
-      <w:proofErr w:type="spellStart"/>
-      <w:r>
-        <w:t>wx</w:t>
-      </w:r>
-      <w:proofErr w:type="spellEnd"/>
-      <w:r>
-        <w:t xml:space="preserve">) </w:t>
+        <w:t xml:space="preserve">Y^ = g(wx) </w:t>
       </w:r>
     </w:p>
     <w:p>
@@ -1123,15 +1095,7 @@
         <w:t>WX</w:t>
       </w:r>
       <w:r>
-        <w:t xml:space="preserve"> = sum(xi*</w:t>
-      </w:r>
-      <w:proofErr w:type="spellStart"/>
-      <w:r>
-        <w:t>wi</w:t>
-      </w:r>
-      <w:proofErr w:type="spellEnd"/>
-      <w:r>
-        <w:t xml:space="preserve"> </w:t>
+        <w:t xml:space="preserve"> = sum(xi*wi </w:t>
       </w:r>
       <w:r>
         <w:t>+</w:t>
@@ -1370,13 +1334,8 @@
           <w:numId w:val="1"/>
         </w:numPr>
       </w:pPr>
-      <w:proofErr w:type="spellStart"/>
-      <w:r>
-        <w:t>PyTorch</w:t>
-      </w:r>
-      <w:proofErr w:type="spellEnd"/>
-      <w:r>
-        <w:t xml:space="preserve"> only includes sigmoid; step is not default</w:t>
+      <w:r>
+        <w:t>PyTorch only includes sigmoid; step is not default</w:t>
       </w:r>
     </w:p>
     <w:p>
@@ -1517,15 +1476,7 @@
         </w:numPr>
       </w:pPr>
       <w:r>
-        <w:t>Activation: Y^ = g(</w:t>
-      </w:r>
-      <w:proofErr w:type="spellStart"/>
-      <w:r>
-        <w:t>wx</w:t>
-      </w:r>
-      <w:proofErr w:type="spellEnd"/>
-      <w:r>
-        <w:t>) = g(-0.3) = 0</w:t>
+        <w:t>Activation: Y^ = g(wx) = g(-0.3) = 0</w:t>
       </w:r>
       <w:r>
         <w:t xml:space="preserve">   (value not above 0)</w:t>
@@ -1893,21 +1844,12 @@
           <w:szCs w:val="28"/>
         </w:rPr>
       </w:pPr>
-      <w:proofErr w:type="spellStart"/>
       <w:r>
         <w:rPr>
           <w:sz w:val="28"/>
           <w:szCs w:val="28"/>
         </w:rPr>
-        <w:t>Mandag</w:t>
-      </w:r>
-      <w:proofErr w:type="spellEnd"/>
-      <w:r>
-        <w:rPr>
-          <w:sz w:val="28"/>
-          <w:szCs w:val="28"/>
-        </w:rPr>
-        <w:t xml:space="preserve"> 06.09.21</w:t>
+        <w:t>Mandag 06.09.21</w:t>
       </w:r>
       <w:r>
         <w:rPr>
@@ -1929,7 +1871,6 @@
           <w:bCs/>
         </w:rPr>
       </w:pPr>
-      <w:proofErr w:type="spellStart"/>
       <w:r>
         <w:rPr>
           <w:b/>
@@ -1945,7 +1886,6 @@
         </w:rPr>
         <w:t>n</w:t>
       </w:r>
-      <w:proofErr w:type="spellEnd"/>
       <w:r>
         <w:rPr>
           <w:b/>
@@ -1959,15 +1899,7 @@
           <w:b/>
           <w:bCs/>
         </w:rPr>
-        <w:t xml:space="preserve"> = </w:t>
-      </w:r>
-      <w:proofErr w:type="spellStart"/>
-      <w:r>
-        <w:rPr>
-          <w:b/>
-          <w:bCs/>
-        </w:rPr>
-        <w:t>W</w:t>
+        <w:t xml:space="preserve"> = W</w:t>
       </w:r>
       <w:r>
         <w:rPr>
@@ -1977,37 +1909,12 @@
         </w:rPr>
         <w:t>n</w:t>
       </w:r>
-      <w:proofErr w:type="spellEnd"/>
       <w:r>
         <w:rPr>
           <w:b/>
           <w:bCs/>
         </w:rPr>
-        <w:t xml:space="preserve"> – lambda </w:t>
-      </w:r>
-      <w:proofErr w:type="spellStart"/>
-      <w:r>
-        <w:rPr>
-          <w:b/>
-          <w:bCs/>
-        </w:rPr>
-        <w:t>dE</w:t>
-      </w:r>
-      <w:proofErr w:type="spellEnd"/>
-      <w:r>
-        <w:rPr>
-          <w:b/>
-          <w:bCs/>
-        </w:rPr>
-        <w:t>/</w:t>
-      </w:r>
-      <w:proofErr w:type="spellStart"/>
-      <w:r>
-        <w:rPr>
-          <w:b/>
-          <w:bCs/>
-        </w:rPr>
-        <w:t>dW</w:t>
+        <w:t xml:space="preserve"> – lambda dE/dW</w:t>
       </w:r>
       <w:r>
         <w:rPr>
@@ -2017,7 +1924,6 @@
         </w:rPr>
         <w:t>n</w:t>
       </w:r>
-      <w:proofErr w:type="spellEnd"/>
     </w:p>
     <w:p>
       <w:pPr>
@@ -2055,13 +1961,8 @@
         <w:t xml:space="preserve">Has equation </w:t>
       </w:r>
       <w:r>
-        <w:t>y=</w:t>
-      </w:r>
-      <w:proofErr w:type="spellStart"/>
-      <w:r>
-        <w:t>ax+b</w:t>
-      </w:r>
-      <w:proofErr w:type="spellEnd"/>
+        <w:t>y=ax+b</w:t>
+      </w:r>
     </w:p>
     <w:p>
       <w:pPr>
@@ -2122,7 +2023,6 @@
       <w:r>
         <w:t>(</w:t>
       </w:r>
-      <w:proofErr w:type="spellStart"/>
       <w:r>
         <w:t>Y</w:t>
       </w:r>
@@ -2144,7 +2044,6 @@
         </w:rPr>
         <w:t>n</w:t>
       </w:r>
-      <w:proofErr w:type="spellEnd"/>
       <w:r>
         <w:t>)</w:t>
       </w:r>
@@ -2233,15 +2132,7 @@
         </w:numPr>
       </w:pPr>
       <w:r>
-        <w:t>Derivative of SS1,  dSS1/</w:t>
-      </w:r>
-      <w:proofErr w:type="spellStart"/>
-      <w:r>
-        <w:t>db</w:t>
-      </w:r>
-      <w:proofErr w:type="spellEnd"/>
-      <w:r>
-        <w:t>, gives us the direction</w:t>
+        <w:t>Derivative of SS1,  dSS1/db, gives us the direction</w:t>
       </w:r>
     </w:p>
     <w:p>
@@ -2268,11 +2159,7 @@
         </w:numPr>
       </w:pPr>
       <w:r>
-        <w:t>(</w:t>
-      </w:r>
-      <w:proofErr w:type="spellStart"/>
-      <w:r>
-        <w:t>Y</w:t>
+        <w:t>(Y</w:t>
       </w:r>
       <w:r>
         <w:rPr>
@@ -2292,7 +2179,6 @@
         </w:rPr>
         <w:t>n</w:t>
       </w:r>
-      <w:proofErr w:type="spellEnd"/>
       <w:r>
         <w:t>)</w:t>
       </w:r>
@@ -2309,11 +2195,7 @@
         <w:t>-</w:t>
       </w:r>
       <w:r>
-        <w:t>2(</w:t>
-      </w:r>
-      <w:proofErr w:type="spellStart"/>
-      <w:r>
-        <w:t>Y</w:t>
+        <w:t>2(Y</w:t>
       </w:r>
       <w:r>
         <w:rPr>
@@ -2333,7 +2215,6 @@
         </w:rPr>
         <w:t>n</w:t>
       </w:r>
-      <w:proofErr w:type="spellEnd"/>
       <w:r>
         <w:t>)</w:t>
       </w:r>
@@ -2511,7 +2392,6 @@
           <w:numId w:val="1"/>
         </w:numPr>
       </w:pPr>
-      <w:proofErr w:type="spellStart"/>
       <w:r>
         <w:t>dE</w:t>
       </w:r>
@@ -2525,21 +2405,10 @@
         <w:rPr>
           <w:vertAlign w:val="subscript"/>
         </w:rPr>
-        <w:t>otal</w:t>
-      </w:r>
-      <w:proofErr w:type="spellEnd"/>
-      <w:r>
-        <w:rPr>
-          <w:vertAlign w:val="subscript"/>
-        </w:rPr>
-        <w:t xml:space="preserve"> </w:t>
-      </w:r>
-      <w:r>
-        <w:t xml:space="preserve">/ </w:t>
-      </w:r>
-      <w:proofErr w:type="spellStart"/>
-      <w:r>
-        <w:t>d</w:t>
+        <w:t xml:space="preserve">otal </w:t>
+      </w:r>
+      <w:r>
+        <w:t>/ d</w:t>
       </w:r>
       <w:r>
         <w:rPr>
@@ -2547,7 +2416,6 @@
         </w:rPr>
         <w:t>wn</w:t>
       </w:r>
-      <w:proofErr w:type="spellEnd"/>
     </w:p>
     <w:p>
       <w:pPr>
@@ -2581,7 +2449,6 @@
           <w:numId w:val="1"/>
         </w:numPr>
       </w:pPr>
-      <w:proofErr w:type="spellStart"/>
       <w:r>
         <w:t>dE</w:t>
       </w:r>
@@ -2591,13 +2458,8 @@
         </w:rPr>
         <w:t>total</w:t>
       </w:r>
-      <w:proofErr w:type="spellEnd"/>
-      <w:r>
-        <w:t>/</w:t>
-      </w:r>
-      <w:proofErr w:type="spellStart"/>
-      <w:r>
-        <w:t>dA</w:t>
+      <w:r>
+        <w:t>/dA</w:t>
       </w:r>
       <w:r>
         <w:rPr>
@@ -2605,13 +2467,8 @@
         </w:rPr>
         <w:t>n</w:t>
       </w:r>
-      <w:proofErr w:type="spellEnd"/>
-      <w:r>
-        <w:t xml:space="preserve"> *</w:t>
-      </w:r>
-      <w:proofErr w:type="spellStart"/>
-      <w:r>
-        <w:t>dA</w:t>
+      <w:r>
+        <w:t xml:space="preserve"> *dA</w:t>
       </w:r>
       <w:r>
         <w:rPr>
@@ -2619,11 +2476,9 @@
         </w:rPr>
         <w:t>n</w:t>
       </w:r>
-      <w:proofErr w:type="spellEnd"/>
       <w:r>
         <w:t>/</w:t>
       </w:r>
-      <w:proofErr w:type="spellStart"/>
       <w:r>
         <w:t>dO</w:t>
       </w:r>
@@ -2633,13 +2488,8 @@
         </w:rPr>
         <w:t>k</w:t>
       </w:r>
-      <w:proofErr w:type="spellEnd"/>
-      <w:r>
-        <w:t xml:space="preserve"> * </w:t>
-      </w:r>
-      <w:proofErr w:type="spellStart"/>
-      <w:r>
-        <w:t>dO</w:t>
+      <w:r>
+        <w:t xml:space="preserve"> * dO</w:t>
       </w:r>
       <w:r>
         <w:rPr>
@@ -2647,13 +2497,8 @@
         </w:rPr>
         <w:t>k</w:t>
       </w:r>
-      <w:proofErr w:type="spellEnd"/>
-      <w:r>
-        <w:t>/</w:t>
-      </w:r>
-      <w:proofErr w:type="spellStart"/>
-      <w:r>
-        <w:t>dW</w:t>
+      <w:r>
+        <w:t>/dW</w:t>
       </w:r>
       <w:r>
         <w:rPr>
@@ -2661,7 +2506,6 @@
         </w:rPr>
         <w:t>n</w:t>
       </w:r>
-      <w:proofErr w:type="spellEnd"/>
     </w:p>
     <w:p>
       <w:pPr>
@@ -2738,7 +2582,6 @@
           <w:numId w:val="1"/>
         </w:numPr>
       </w:pPr>
-      <w:proofErr w:type="spellStart"/>
       <w:r>
         <w:rPr>
           <w:b/>
@@ -2754,7 +2597,6 @@
         </w:rPr>
         <w:t>n</w:t>
       </w:r>
-      <w:proofErr w:type="spellEnd"/>
       <w:r>
         <w:rPr>
           <w:b/>
@@ -2768,15 +2610,7 @@
           <w:b/>
           <w:bCs/>
         </w:rPr>
-        <w:t xml:space="preserve"> = </w:t>
-      </w:r>
-      <w:proofErr w:type="spellStart"/>
-      <w:r>
-        <w:rPr>
-          <w:b/>
-          <w:bCs/>
-        </w:rPr>
-        <w:t>W</w:t>
+        <w:t xml:space="preserve"> = W</w:t>
       </w:r>
       <w:r>
         <w:rPr>
@@ -2786,37 +2620,12 @@
         </w:rPr>
         <w:t>n</w:t>
       </w:r>
-      <w:proofErr w:type="spellEnd"/>
       <w:r>
         <w:rPr>
           <w:b/>
           <w:bCs/>
         </w:rPr>
-        <w:t xml:space="preserve"> – lambda </w:t>
-      </w:r>
-      <w:proofErr w:type="spellStart"/>
-      <w:r>
-        <w:rPr>
-          <w:b/>
-          <w:bCs/>
-        </w:rPr>
-        <w:t>dE</w:t>
-      </w:r>
-      <w:proofErr w:type="spellEnd"/>
-      <w:r>
-        <w:rPr>
-          <w:b/>
-          <w:bCs/>
-        </w:rPr>
-        <w:t>/</w:t>
-      </w:r>
-      <w:proofErr w:type="spellStart"/>
-      <w:r>
-        <w:rPr>
-          <w:b/>
-          <w:bCs/>
-        </w:rPr>
-        <w:t>dW</w:t>
+        <w:t xml:space="preserve"> – lambda dE/dW</w:t>
       </w:r>
       <w:r>
         <w:rPr>
@@ -2826,7 +2635,6 @@
         </w:rPr>
         <w:t>n</w:t>
       </w:r>
-      <w:proofErr w:type="spellEnd"/>
     </w:p>
     <w:p>
       <w:pPr>
@@ -2943,13 +2751,8 @@
       <w:pPr>
         <w:pStyle w:val="Heading1"/>
       </w:pPr>
-      <w:proofErr w:type="spellStart"/>
-      <w:r>
-        <w:t>Mandag</w:t>
-      </w:r>
-      <w:proofErr w:type="spellEnd"/>
-      <w:r>
-        <w:t xml:space="preserve"> 20-09-21 – Convolutional Neural Networks</w:t>
+      <w:r>
+        <w:t>Mandag 20-09-21 – Convolutional Neural Networks</w:t>
       </w:r>
     </w:p>
     <w:p>
@@ -3171,32 +2974,19 @@
         </w:numPr>
       </w:pPr>
       <w:r>
-        <w:t xml:space="preserve">Output is passed to activation function (some variant of </w:t>
-      </w:r>
-      <w:proofErr w:type="spellStart"/>
-      <w:r>
-        <w:t>Relu</w:t>
-      </w:r>
-      <w:proofErr w:type="spellEnd"/>
-      <w:r>
-        <w:t>)</w:t>
-      </w:r>
-    </w:p>
-    <w:p>
-      <w:pPr>
-        <w:pStyle w:val="ListParagraph"/>
-        <w:numPr>
-          <w:ilvl w:val="2"/>
-          <w:numId w:val="1"/>
-        </w:numPr>
-      </w:pPr>
-      <w:proofErr w:type="spellStart"/>
-      <w:r>
-        <w:t>Relu</w:t>
-      </w:r>
-      <w:proofErr w:type="spellEnd"/>
-      <w:r>
-        <w:t xml:space="preserve"> = 0 if x below 0, f(x) if x above 0</w:t>
+        <w:t>Output is passed to activation function (some variant of Relu)</w:t>
+      </w:r>
+    </w:p>
+    <w:p>
+      <w:pPr>
+        <w:pStyle w:val="ListParagraph"/>
+        <w:numPr>
+          <w:ilvl w:val="2"/>
+          <w:numId w:val="1"/>
+        </w:numPr>
+      </w:pPr>
+      <w:r>
+        <w:t>Relu = 0 if x below 0, f(x) if x above 0</w:t>
       </w:r>
     </w:p>
     <w:p>
@@ -3280,15 +3070,7 @@
         </w:numPr>
       </w:pPr>
       <w:r>
-        <w:t xml:space="preserve">Cool activation function: </w:t>
-      </w:r>
-      <w:proofErr w:type="spellStart"/>
-      <w:r>
-        <w:t>Softmax</w:t>
-      </w:r>
-      <w:proofErr w:type="spellEnd"/>
-      <w:r>
-        <w:t xml:space="preserve"> – gives values between 0 and 1 that sum to 1</w:t>
+        <w:t>Cool activation function: Softmax – gives values between 0 and 1 that sum to 1</w:t>
       </w:r>
     </w:p>
     <w:p>
@@ -3343,28 +3125,15 @@
         </w:numPr>
       </w:pPr>
       <w:r>
-        <w:t xml:space="preserve">Run it three times, once per </w:t>
-      </w:r>
-      <w:proofErr w:type="spellStart"/>
-      <w:r>
-        <w:t>color</w:t>
-      </w:r>
-      <w:proofErr w:type="spellEnd"/>
-      <w:r>
-        <w:t xml:space="preserve"> layer</w:t>
+        <w:t>Run it three times, once per color layer</w:t>
       </w:r>
     </w:p>
     <w:p>
       <w:pPr>
         <w:pStyle w:val="Heading1"/>
       </w:pPr>
-      <w:proofErr w:type="spellStart"/>
-      <w:r>
-        <w:t>Mandag</w:t>
-      </w:r>
-      <w:proofErr w:type="spellEnd"/>
-      <w:r>
-        <w:t xml:space="preserve"> 27-09</w:t>
+      <w:r>
+        <w:t>Mandag 27-09</w:t>
       </w:r>
     </w:p>
     <w:p>
@@ -3448,35 +3217,19 @@
         </w:numPr>
       </w:pPr>
       <w:r>
-        <w:t xml:space="preserve">“Koker bort I </w:t>
-      </w:r>
-      <w:proofErr w:type="spellStart"/>
-      <w:r>
-        <w:t>kålen</w:t>
-      </w:r>
-      <w:proofErr w:type="spellEnd"/>
-      <w:r>
-        <w:t>”</w:t>
-      </w:r>
-    </w:p>
-    <w:p>
-      <w:pPr>
-        <w:pStyle w:val="ListParagraph"/>
-        <w:numPr>
-          <w:ilvl w:val="0"/>
-          <w:numId w:val="1"/>
-        </w:numPr>
-      </w:pPr>
-      <w:r>
-        <w:t xml:space="preserve">Solution: </w:t>
-      </w:r>
-      <w:proofErr w:type="spellStart"/>
-      <w:r>
-        <w:t>Resnets</w:t>
-      </w:r>
-      <w:proofErr w:type="spellEnd"/>
-      <w:r>
-        <w:t xml:space="preserve"> (Residual net)</w:t>
+        <w:t>“Koker bort I kålen”</w:t>
+      </w:r>
+    </w:p>
+    <w:p>
+      <w:pPr>
+        <w:pStyle w:val="ListParagraph"/>
+        <w:numPr>
+          <w:ilvl w:val="0"/>
+          <w:numId w:val="1"/>
+        </w:numPr>
+      </w:pPr>
+      <w:r>
+        <w:t>Solution: Resnets (Residual net)</w:t>
       </w:r>
     </w:p>
     <w:p>
@@ -3500,15 +3253,7 @@
         </w:numPr>
       </w:pPr>
       <w:r>
-        <w:t xml:space="preserve">Data from </w:t>
-      </w:r>
-      <w:proofErr w:type="spellStart"/>
-      <w:r>
-        <w:t>prev</w:t>
-      </w:r>
-      <w:proofErr w:type="spellEnd"/>
-      <w:r>
-        <w:t xml:space="preserve"> layer X</w:t>
+        <w:t>Data from prev layer X</w:t>
       </w:r>
     </w:p>
     <w:p>
@@ -3531,13 +3276,8 @@
           <w:numId w:val="1"/>
         </w:numPr>
       </w:pPr>
-      <w:proofErr w:type="spellStart"/>
-      <w:r>
-        <w:t>Relu</w:t>
-      </w:r>
-      <w:proofErr w:type="spellEnd"/>
-      <w:r>
-        <w:t xml:space="preserve"> activation</w:t>
+      <w:r>
+        <w:t>Relu activation</w:t>
       </w:r>
     </w:p>
     <w:p>
@@ -3693,15 +3433,7 @@
         </w:numPr>
       </w:pPr>
       <w:r>
-        <w:t xml:space="preserve">Can extract with </w:t>
-      </w:r>
-      <w:proofErr w:type="spellStart"/>
-      <w:r>
-        <w:t>softmax</w:t>
-      </w:r>
-      <w:proofErr w:type="spellEnd"/>
-      <w:r>
-        <w:t xml:space="preserve"> after any convolution</w:t>
+        <w:t>Can extract with softmax after any convolution</w:t>
       </w:r>
     </w:p>
     <w:p>
@@ -3749,15 +3481,7 @@
         </w:numPr>
       </w:pPr>
       <w:r>
-        <w:t xml:space="preserve">Same idea as </w:t>
-      </w:r>
-      <w:proofErr w:type="spellStart"/>
-      <w:r>
-        <w:t>resnet</w:t>
-      </w:r>
-      <w:proofErr w:type="spellEnd"/>
-      <w:r>
-        <w:t>; push data from start with each step</w:t>
+        <w:t>Same idea as resnet; push data from start with each step</w:t>
       </w:r>
     </w:p>
     <w:p>
@@ -3855,13 +3579,8 @@
           <w:numId w:val="1"/>
         </w:numPr>
       </w:pPr>
-      <w:proofErr w:type="spellStart"/>
-      <w:r>
-        <w:t>Downsample</w:t>
-      </w:r>
-      <w:proofErr w:type="spellEnd"/>
-      <w:r>
-        <w:t xml:space="preserve"> late in the network</w:t>
+      <w:r>
+        <w:t>Downsample late in the network</w:t>
       </w:r>
     </w:p>
     <w:p>
@@ -4079,26 +3798,16 @@
       <w:pPr>
         <w:pStyle w:val="Heading1"/>
       </w:pPr>
-      <w:proofErr w:type="spellStart"/>
-      <w:r>
-        <w:t>Mandag</w:t>
-      </w:r>
-      <w:proofErr w:type="spellEnd"/>
-      <w:r>
-        <w:t xml:space="preserve"> 04.10 – Autumn Break</w:t>
+      <w:r>
+        <w:t>Mandag 04.10 – Autumn Break</w:t>
       </w:r>
     </w:p>
     <w:p>
       <w:pPr>
         <w:pStyle w:val="Heading1"/>
       </w:pPr>
-      <w:proofErr w:type="spellStart"/>
-      <w:r>
-        <w:t>Mandag</w:t>
-      </w:r>
-      <w:proofErr w:type="spellEnd"/>
-      <w:r>
-        <w:t xml:space="preserve"> 11.10 – Recurrent Neural networks</w:t>
+      <w:r>
+        <w:t>Mandag 11.10 – Recurrent Neural networks</w:t>
       </w:r>
     </w:p>
     <w:p>
@@ -4480,15 +4189,7 @@
         </w:numPr>
       </w:pPr>
       <w:r>
-        <w:t xml:space="preserve">In </w:t>
-      </w:r>
-      <w:proofErr w:type="spellStart"/>
-      <w:r>
-        <w:t>pyTorch</w:t>
-      </w:r>
-      <w:proofErr w:type="spellEnd"/>
-      <w:r>
-        <w:t>: Can implement on your own</w:t>
+        <w:t>In pyTorch: Can implement on your own</w:t>
       </w:r>
     </w:p>
     <w:p>
@@ -4721,11 +4422,20 @@
         </w:numPr>
       </w:pPr>
       <w:r>
-        <w:t xml:space="preserve">A* </w:t>
-      </w:r>
-      <w:proofErr w:type="spellStart"/>
-      <w:r>
-        <w:t>Pizza</w:t>
+        <w:t>A* Pizza</w:t>
+      </w:r>
+      <w:r>
+        <w:rPr>
+          <w:vertAlign w:val="superscript"/>
+        </w:rPr>
+        <w:t xml:space="preserve">T </w:t>
+      </w:r>
+      <w:r>
+        <w:t xml:space="preserve">* A[1 0 0] </w:t>
+      </w:r>
+      <w:r>
+        <w:tab/>
+        <w:t>= [0 1 0] = Taco</w:t>
       </w:r>
       <w:r>
         <w:rPr>
@@ -4733,31 +4443,6 @@
         </w:rPr>
         <w:t>T</w:t>
       </w:r>
-      <w:proofErr w:type="spellEnd"/>
-      <w:r>
-        <w:rPr>
-          <w:vertAlign w:val="superscript"/>
-        </w:rPr>
-        <w:t xml:space="preserve"> </w:t>
-      </w:r>
-      <w:r>
-        <w:t xml:space="preserve">* A[1 0 0] </w:t>
-      </w:r>
-      <w:r>
-        <w:tab/>
-        <w:t xml:space="preserve">= [0 1 0] = </w:t>
-      </w:r>
-      <w:proofErr w:type="spellStart"/>
-      <w:r>
-        <w:t>Taco</w:t>
-      </w:r>
-      <w:r>
-        <w:rPr>
-          <w:vertAlign w:val="superscript"/>
-        </w:rPr>
-        <w:t>T</w:t>
-      </w:r>
-      <w:proofErr w:type="spellEnd"/>
     </w:p>
     <w:p/>
     <w:p>
@@ -4785,15 +4470,7 @@
         </w:numPr>
       </w:pPr>
       <w:r>
-        <w:t xml:space="preserve">Food from last time as </w:t>
-      </w:r>
-      <w:proofErr w:type="spellStart"/>
-      <w:r>
-        <w:t>prev</w:t>
-      </w:r>
-      <w:proofErr w:type="spellEnd"/>
-      <w:r>
-        <w:t xml:space="preserve"> information S</w:t>
+        <w:t>Food from last time as prev information S</w:t>
       </w:r>
       <w:r>
         <w:rPr>
@@ -5251,11 +4928,9 @@
           <w:numId w:val="1"/>
         </w:numPr>
       </w:pPr>
-      <w:proofErr w:type="spellStart"/>
       <w:r>
         <w:t>CycleGANs</w:t>
       </w:r>
-      <w:proofErr w:type="spellEnd"/>
     </w:p>
     <w:p>
       <w:pPr>
@@ -5707,13 +5382,8 @@
         </w:numPr>
       </w:pPr>
       <w:r>
-        <w:t xml:space="preserve">Task 5: </w:t>
-      </w:r>
-      <w:proofErr w:type="spellStart"/>
-      <w:r>
-        <w:t>Stocknet</w:t>
-      </w:r>
-      <w:proofErr w:type="spellEnd"/>
+        <w:t>Task 5: Stocknet</w:t>
+      </w:r>
     </w:p>
     <w:p>
       <w:pPr>
@@ -5890,6 +5560,840 @@
       </w:pPr>
       <w:r>
         <w:t>Presentation around then</w:t>
+      </w:r>
+    </w:p>
+    <w:p>
+      <w:pPr>
+        <w:pStyle w:val="Heading1"/>
+      </w:pPr>
+      <w:r>
+        <w:lastRenderedPageBreak/>
+        <w:t xml:space="preserve">25-10 – </w:t>
+      </w:r>
+      <w:r>
+        <w:t xml:space="preserve">Final lecture – </w:t>
+      </w:r>
+      <w:r>
+        <w:t>Attentions</w:t>
+      </w:r>
+      <w:r>
+        <w:t xml:space="preserve"> + Some other things</w:t>
+      </w:r>
+    </w:p>
+    <w:p>
+      <w:pPr>
+        <w:pStyle w:val="ListParagraph"/>
+        <w:numPr>
+          <w:ilvl w:val="0"/>
+          <w:numId w:val="1"/>
+        </w:numPr>
+      </w:pPr>
+      <w:r>
+        <w:t>Attention</w:t>
+      </w:r>
+    </w:p>
+    <w:p>
+      <w:pPr>
+        <w:pStyle w:val="ListParagraph"/>
+        <w:numPr>
+          <w:ilvl w:val="1"/>
+          <w:numId w:val="1"/>
+        </w:numPr>
+      </w:pPr>
+      <w:r>
+        <w:t>New technique that has taken the world of AI by storm</w:t>
+      </w:r>
+    </w:p>
+    <w:p>
+      <w:pPr>
+        <w:pStyle w:val="ListParagraph"/>
+        <w:numPr>
+          <w:ilvl w:val="1"/>
+          <w:numId w:val="1"/>
+        </w:numPr>
+      </w:pPr>
+      <w:r>
+        <w:t>Simple but powerful</w:t>
+      </w:r>
+    </w:p>
+    <w:p>
+      <w:pPr>
+        <w:pStyle w:val="ListParagraph"/>
+        <w:numPr>
+          <w:ilvl w:val="1"/>
+          <w:numId w:val="1"/>
+        </w:numPr>
+      </w:pPr>
+      <w:r>
+        <w:t>In many ways extends time series space analysis</w:t>
+      </w:r>
+    </w:p>
+    <w:p>
+      <w:pPr>
+        <w:pStyle w:val="ListParagraph"/>
+        <w:numPr>
+          <w:ilvl w:val="1"/>
+          <w:numId w:val="1"/>
+        </w:numPr>
+      </w:pPr>
+      <w:r>
+        <w:t>Can be used for translation</w:t>
+      </w:r>
+    </w:p>
+    <w:p>
+      <w:pPr>
+        <w:pStyle w:val="ListParagraph"/>
+        <w:numPr>
+          <w:ilvl w:val="1"/>
+          <w:numId w:val="1"/>
+        </w:numPr>
+      </w:pPr>
+      <w:r>
+        <w:t xml:space="preserve">Encoder: Pairs of </w:t>
+      </w:r>
+      <w:r>
+        <w:t>RNN nodes for each word</w:t>
+      </w:r>
+      <w:r>
+        <w:t xml:space="preserve">, </w:t>
+      </w:r>
+      <w:r>
+        <w:t>both forwards and backwards, feeding into each</w:t>
+      </w:r>
+      <w:r>
+        <w:t xml:space="preserve"> </w:t>
+      </w:r>
+      <w:r>
+        <w:t>other to learn order etc.</w:t>
+      </w:r>
+    </w:p>
+    <w:p>
+      <w:pPr>
+        <w:pStyle w:val="ListParagraph"/>
+        <w:numPr>
+          <w:ilvl w:val="2"/>
+          <w:numId w:val="1"/>
+        </w:numPr>
+      </w:pPr>
+      <w:r>
+        <w:t>A&lt;1&gt; for the first word, A&lt;2&gt;for the 2</w:t>
+      </w:r>
+      <w:r>
+        <w:rPr>
+          <w:vertAlign w:val="superscript"/>
+        </w:rPr>
+        <w:t>nd</w:t>
+      </w:r>
+      <w:r>
+        <w:t xml:space="preserve"> word, etc.</w:t>
+      </w:r>
+    </w:p>
+    <w:p>
+      <w:pPr>
+        <w:pStyle w:val="ListParagraph"/>
+        <w:numPr>
+          <w:ilvl w:val="2"/>
+          <w:numId w:val="1"/>
+        </w:numPr>
+      </w:pPr>
+      <w:r>
+        <w:t>In input</w:t>
+      </w:r>
+    </w:p>
+    <w:p>
+      <w:pPr>
+        <w:pStyle w:val="ListParagraph"/>
+        <w:numPr>
+          <w:ilvl w:val="1"/>
+          <w:numId w:val="1"/>
+        </w:numPr>
+      </w:pPr>
+      <w:r>
+        <w:t>Decoder: RNN for output:</w:t>
+      </w:r>
+    </w:p>
+    <w:p>
+      <w:pPr>
+        <w:pStyle w:val="ListParagraph"/>
+        <w:numPr>
+          <w:ilvl w:val="2"/>
+          <w:numId w:val="1"/>
+        </w:numPr>
+      </w:pPr>
+      <w:r>
+        <w:t>S&lt;1&gt;, etc. to output end words</w:t>
+      </w:r>
+    </w:p>
+    <w:p>
+      <w:pPr>
+        <w:pStyle w:val="ListParagraph"/>
+        <w:numPr>
+          <w:ilvl w:val="2"/>
+          <w:numId w:val="1"/>
+        </w:numPr>
+      </w:pPr>
+      <w:r>
+        <w:t>Each node takes an input</w:t>
+      </w:r>
+    </w:p>
+    <w:p>
+      <w:pPr>
+        <w:pStyle w:val="ListParagraph"/>
+        <w:numPr>
+          <w:ilvl w:val="1"/>
+          <w:numId w:val="1"/>
+        </w:numPr>
+      </w:pPr>
+      <w:r>
+        <w:t>Attention puts a connection between the two types of RNN.</w:t>
+      </w:r>
+    </w:p>
+    <w:p>
+      <w:pPr>
+        <w:pStyle w:val="ListParagraph"/>
+        <w:numPr>
+          <w:ilvl w:val="1"/>
+          <w:numId w:val="1"/>
+        </w:numPr>
+      </w:pPr>
+      <w:r>
+        <w:t>Decoder should be connected to its corresponding word in the input layer, but also its neighbour, because conjugations etc.</w:t>
+      </w:r>
+    </w:p>
+    <w:p>
+      <w:pPr>
+        <w:pStyle w:val="ListParagraph"/>
+        <w:numPr>
+          <w:ilvl w:val="1"/>
+          <w:numId w:val="1"/>
+        </w:numPr>
+      </w:pPr>
+      <w:r>
+        <w:t>Each connection from encoder to decoder has an alpha&lt;j,k&gt; where j is the word in decoder, k is the word in encoder</w:t>
+      </w:r>
+    </w:p>
+    <w:p>
+      <w:pPr>
+        <w:pStyle w:val="ListParagraph"/>
+        <w:numPr>
+          <w:ilvl w:val="1"/>
+          <w:numId w:val="1"/>
+        </w:numPr>
+      </w:pPr>
+      <w:r>
+        <w:t>Value of alpha should be high where the output word is highly determined by input k, and low where not.</w:t>
+      </w:r>
+    </w:p>
+    <w:p>
+      <w:pPr>
+        <w:pStyle w:val="ListParagraph"/>
+        <w:numPr>
+          <w:ilvl w:val="1"/>
+          <w:numId w:val="1"/>
+        </w:numPr>
+      </w:pPr>
+      <w:r>
+        <w:t>To clarify: alpha&lt;1,1&gt; = amounts of attention</w:t>
+      </w:r>
+    </w:p>
+    <w:p>
+      <w:pPr>
+        <w:pStyle w:val="ListParagraph"/>
+        <w:numPr>
+          <w:ilvl w:val="2"/>
+          <w:numId w:val="1"/>
+        </w:numPr>
+      </w:pPr>
+      <w:r>
+        <w:t>S&lt;t&gt; should put to a&lt;t’&gt;</w:t>
+      </w:r>
+    </w:p>
+    <w:p>
+      <w:pPr>
+        <w:pStyle w:val="ListParagraph"/>
+        <w:numPr>
+          <w:ilvl w:val="2"/>
+          <w:numId w:val="1"/>
+        </w:numPr>
+      </w:pPr>
+      <w:r>
+        <w:t xml:space="preserve">a&lt;t’&gt; = </w:t>
+      </w:r>
+      <w:r>
+        <w:sym w:font="Wingdings" w:char="F0E0"/>
+      </w:r>
+      <w:r>
+        <w:t xml:space="preserve">a&lt;t’&gt;, </w:t>
+      </w:r>
+      <w:r>
+        <w:sym w:font="Wingdings" w:char="F0DF"/>
+      </w:r>
+      <w:r>
+        <w:t>a&lt;t’&gt;</w:t>
+      </w:r>
+    </w:p>
+    <w:p>
+      <w:pPr>
+        <w:pStyle w:val="ListParagraph"/>
+        <w:numPr>
+          <w:ilvl w:val="1"/>
+          <w:numId w:val="1"/>
+        </w:numPr>
+      </w:pPr>
+      <w:r>
+        <w:t>Can put as a matrix of weights between 0 and 1:</w:t>
+      </w:r>
+    </w:p>
+    <w:p>
+      <w:pPr>
+        <w:pStyle w:val="ListParagraph"/>
+        <w:numPr>
+          <w:ilvl w:val="2"/>
+          <w:numId w:val="1"/>
+        </w:numPr>
+      </w:pPr>
+      <w:r>
+        <w:t>Her</w:t>
+      </w:r>
+      <w:r>
+        <w:tab/>
+      </w:r>
+      <w:r>
+        <w:tab/>
+        <w:t>low</w:t>
+      </w:r>
+      <w:r>
+        <w:tab/>
+        <w:t>mid</w:t>
+      </w:r>
+      <w:r>
+        <w:tab/>
+        <w:t>high</w:t>
+      </w:r>
+      <w:r>
+        <w:tab/>
+      </w:r>
+    </w:p>
+    <w:p>
+      <w:pPr>
+        <w:pStyle w:val="ListParagraph"/>
+        <w:numPr>
+          <w:ilvl w:val="2"/>
+          <w:numId w:val="1"/>
+        </w:numPr>
+      </w:pPr>
+      <w:r>
+        <w:t>Er</w:t>
+      </w:r>
+      <w:r>
+        <w:tab/>
+      </w:r>
+      <w:r>
+        <w:tab/>
+        <w:t>mid</w:t>
+      </w:r>
+      <w:r>
+        <w:tab/>
+        <w:t>high</w:t>
+      </w:r>
+      <w:r>
+        <w:tab/>
+        <w:t>mid</w:t>
+      </w:r>
+    </w:p>
+    <w:p>
+      <w:pPr>
+        <w:pStyle w:val="ListParagraph"/>
+        <w:numPr>
+          <w:ilvl w:val="2"/>
+          <w:numId w:val="1"/>
+        </w:numPr>
+      </w:pPr>
+      <w:r>
+        <w:t>Jeg</w:t>
+      </w:r>
+      <w:r>
+        <w:tab/>
+      </w:r>
+      <w:r>
+        <w:tab/>
+        <w:t>high</w:t>
+      </w:r>
+      <w:r>
+        <w:tab/>
+        <w:t>mid</w:t>
+      </w:r>
+      <w:r>
+        <w:tab/>
+        <w:t>low</w:t>
+      </w:r>
+    </w:p>
+    <w:p>
+      <w:pPr>
+        <w:ind w:left="2832" w:firstLine="708"/>
+      </w:pPr>
+      <w:r>
+        <w:t>I</w:t>
+      </w:r>
+      <w:r>
+        <w:tab/>
+        <w:t>Am</w:t>
+      </w:r>
+      <w:r>
+        <w:tab/>
+        <w:t>Here</w:t>
+      </w:r>
+    </w:p>
+    <w:p>
+      <w:pPr>
+        <w:ind w:left="2832" w:firstLine="708"/>
+      </w:pPr>
+    </w:p>
+    <w:p>
+      <w:pPr>
+        <w:pStyle w:val="ListParagraph"/>
+        <w:numPr>
+          <w:ilvl w:val="1"/>
+          <w:numId w:val="1"/>
+        </w:numPr>
+      </w:pPr>
+      <w:r>
+        <w:t xml:space="preserve">Alpha&lt;t,t’&gt; = </w:t>
+      </w:r>
+      <w:r>
+        <w:rPr>
+          <w:u w:val="single"/>
+        </w:rPr>
+        <w:t>exp(e&lt;t,t’&gt;)</w:t>
+      </w:r>
+      <w:r>
+        <w:rPr>
+          <w:u w:val="single"/>
+        </w:rPr>
+        <w:t>______</w:t>
+      </w:r>
+      <w:r>
+        <w:tab/>
+        <w:t>(softmax)</w:t>
+      </w:r>
+      <w:r>
+        <w:rPr>
+          <w:u w:val="single"/>
+        </w:rPr>
+        <w:br/>
+      </w:r>
+      <w:r>
+        <w:t xml:space="preserve"> </w:t>
+      </w:r>
+      <w:r>
+        <w:tab/>
+      </w:r>
+      <w:r>
+        <w:tab/>
+        <w:t xml:space="preserve">   sum(exp(e&lt;t,t’&gt;))</w:t>
+      </w:r>
+    </w:p>
+    <w:p>
+      <w:pPr>
+        <w:pStyle w:val="ListParagraph"/>
+        <w:numPr>
+          <w:ilvl w:val="1"/>
+          <w:numId w:val="1"/>
+        </w:numPr>
+      </w:pPr>
+      <w:r>
+        <w:t>How do you find e?</w:t>
+      </w:r>
+    </w:p>
+    <w:p>
+      <w:pPr>
+        <w:pStyle w:val="ListParagraph"/>
+        <w:numPr>
+          <w:ilvl w:val="2"/>
+          <w:numId w:val="1"/>
+        </w:numPr>
+      </w:pPr>
+      <w:r>
+        <w:t>Some combination of &lt;t-1&gt;, a&lt;t&gt; into a NN; encoder and decoder, sums to 1</w:t>
+      </w:r>
+    </w:p>
+    <w:p>
+      <w:pPr>
+        <w:pStyle w:val="ListParagraph"/>
+        <w:numPr>
+          <w:ilvl w:val="1"/>
+          <w:numId w:val="1"/>
+        </w:numPr>
+      </w:pPr>
+      <w:r>
+        <w:t>“an additional layer of learning that helps combine encoders and decoders”</w:t>
+      </w:r>
+    </w:p>
+    <w:p>
+      <w:pPr>
+        <w:pStyle w:val="ListParagraph"/>
+        <w:numPr>
+          <w:ilvl w:val="1"/>
+          <w:numId w:val="1"/>
+        </w:numPr>
+      </w:pPr>
+      <w:r>
+        <w:t>Other uses:</w:t>
+      </w:r>
+    </w:p>
+    <w:p>
+      <w:pPr>
+        <w:pStyle w:val="ListParagraph"/>
+        <w:numPr>
+          <w:ilvl w:val="1"/>
+          <w:numId w:val="1"/>
+        </w:numPr>
+      </w:pPr>
+      <w:r>
+        <w:t>Input like image of cat</w:t>
+      </w:r>
+    </w:p>
+    <w:p>
+      <w:pPr>
+        <w:pStyle w:val="ListParagraph"/>
+        <w:numPr>
+          <w:ilvl w:val="1"/>
+          <w:numId w:val="1"/>
+        </w:numPr>
+      </w:pPr>
+      <w:r>
+        <w:t>Process with convolutions to a wide representation (</w:t>
+      </w:r>
+      <w:r>
+        <w:t>vector</w:t>
+      </w:r>
+      <w:r>
+        <w:t>)</w:t>
+      </w:r>
+    </w:p>
+    <w:p>
+      <w:pPr>
+        <w:pStyle w:val="ListParagraph"/>
+        <w:numPr>
+          <w:ilvl w:val="1"/>
+          <w:numId w:val="1"/>
+        </w:numPr>
+      </w:pPr>
+      <w:r>
+        <w:t xml:space="preserve">Can send this </w:t>
+      </w:r>
+      <w:r>
+        <w:t>vector</w:t>
+      </w:r>
+      <w:r>
+        <w:t xml:space="preserve"> straight into an attention</w:t>
+      </w:r>
+    </w:p>
+    <w:p>
+      <w:pPr>
+        <w:pStyle w:val="ListParagraph"/>
+        <w:numPr>
+          <w:ilvl w:val="1"/>
+          <w:numId w:val="1"/>
+        </w:numPr>
+      </w:pPr>
+      <w:r>
+        <w:t>Translating from vector representation of image into for example a text representation.</w:t>
+      </w:r>
+    </w:p>
+    <w:p>
+      <w:pPr>
+        <w:pStyle w:val="ListParagraph"/>
+        <w:numPr>
+          <w:ilvl w:val="1"/>
+          <w:numId w:val="1"/>
+        </w:numPr>
+      </w:pPr>
+      <w:r>
+        <w:t>Instead of embedding Norwegian to English, we embed the output of a convolutional neural network.</w:t>
+      </w:r>
+    </w:p>
+    <w:p>
+      <w:pPr>
+        <w:pStyle w:val="ListParagraph"/>
+        <w:numPr>
+          <w:ilvl w:val="1"/>
+          <w:numId w:val="1"/>
+        </w:numPr>
+      </w:pPr>
+      <w:r>
+        <w:t>Image captioning is “solved” this way</w:t>
+      </w:r>
+    </w:p>
+    <w:p>
+      <w:pPr>
+        <w:pStyle w:val="ListParagraph"/>
+        <w:numPr>
+          <w:ilvl w:val="1"/>
+          <w:numId w:val="1"/>
+        </w:numPr>
+      </w:pPr>
+      <w:r>
+        <w:t>Can also work on audio/time series</w:t>
+      </w:r>
+    </w:p>
+    <w:p>
+      <w:pPr>
+        <w:pStyle w:val="ListParagraph"/>
+        <w:numPr>
+          <w:ilvl w:val="2"/>
+          <w:numId w:val="1"/>
+        </w:numPr>
+      </w:pPr>
+      <w:r>
+        <w:t>Translate to phonymes (phonetic alphabet?)</w:t>
+      </w:r>
+    </w:p>
+    <w:p>
+      <w:pPr>
+        <w:pStyle w:val="ListParagraph"/>
+        <w:numPr>
+          <w:ilvl w:val="1"/>
+          <w:numId w:val="1"/>
+        </w:numPr>
+      </w:pPr>
+      <w:r>
+        <w:lastRenderedPageBreak/>
+        <w:t>Can predict input by masking out parts of encoder and predicting the attention it needs</w:t>
+      </w:r>
+    </w:p>
+    <w:p>
+      <w:pPr>
+        <w:pStyle w:val="ListParagraph"/>
+        <w:numPr>
+          <w:ilvl w:val="1"/>
+          <w:numId w:val="1"/>
+        </w:numPr>
+      </w:pPr>
+      <w:r>
+        <w:t>Helps connect longer similar parts (Saying “I am here” is done over time, not instantly, attention helps group the sounds into the words)</w:t>
+      </w:r>
+    </w:p>
+    <w:p>
+      <w:pPr>
+        <w:pStyle w:val="ListParagraph"/>
+        <w:numPr>
+          <w:ilvl w:val="1"/>
+          <w:numId w:val="1"/>
+        </w:numPr>
+      </w:pPr>
+      <w:r>
+        <w:t>Can also be used for transcripting audio</w:t>
+      </w:r>
+    </w:p>
+    <w:p>
+      <w:pPr>
+        <w:pStyle w:val="ListParagraph"/>
+        <w:numPr>
+          <w:ilvl w:val="0"/>
+          <w:numId w:val="1"/>
+        </w:numPr>
+      </w:pPr>
+      <w:r>
+        <w:t>Transformers – attentions and fully connected NN with activation functions</w:t>
+      </w:r>
+    </w:p>
+    <w:p>
+      <w:pPr>
+        <w:pStyle w:val="ListParagraph"/>
+        <w:numPr>
+          <w:ilvl w:val="0"/>
+          <w:numId w:val="1"/>
+        </w:numPr>
+      </w:pPr>
+      <w:r>
+        <w:t>Text: count bigrams (sets of two words)</w:t>
+      </w:r>
+    </w:p>
+    <w:p>
+      <w:pPr>
+        <w:pStyle w:val="ListParagraph"/>
+        <w:numPr>
+          <w:ilvl w:val="0"/>
+          <w:numId w:val="1"/>
+        </w:numPr>
+      </w:pPr>
+      <w:r>
+        <w:t>See how often each occurs</w:t>
+      </w:r>
+    </w:p>
+    <w:p>
+      <w:pPr>
+        <w:pStyle w:val="ListParagraph"/>
+        <w:numPr>
+          <w:ilvl w:val="0"/>
+          <w:numId w:val="1"/>
+        </w:numPr>
+      </w:pPr>
+      <w:r>
+        <w:t>Score = sum of occurrences/sum of bigrams</w:t>
+      </w:r>
+    </w:p>
+    <w:p/>
+    <w:p>
+      <w:pPr>
+        <w:pStyle w:val="ListParagraph"/>
+        <w:numPr>
+          <w:ilvl w:val="0"/>
+          <w:numId w:val="1"/>
+        </w:numPr>
+      </w:pPr>
+      <w:r>
+        <w:t>Extra networks that there was no time to cover before:</w:t>
+      </w:r>
+    </w:p>
+    <w:p>
+      <w:pPr>
+        <w:pStyle w:val="ListParagraph"/>
+      </w:pPr>
+    </w:p>
+    <w:p>
+      <w:pPr>
+        <w:pStyle w:val="ListParagraph"/>
+        <w:numPr>
+          <w:ilvl w:val="1"/>
+          <w:numId w:val="1"/>
+        </w:numPr>
+      </w:pPr>
+      <w:r>
+        <w:t>Image classification: Many classes, few from each</w:t>
+      </w:r>
+    </w:p>
+    <w:p>
+      <w:pPr>
+        <w:pStyle w:val="ListParagraph"/>
+        <w:numPr>
+          <w:ilvl w:val="1"/>
+          <w:numId w:val="1"/>
+        </w:numPr>
+      </w:pPr>
+      <w:r>
+        <w:t>Example: 10k classes</w:t>
+      </w:r>
+    </w:p>
+    <w:p>
+      <w:pPr>
+        <w:pStyle w:val="ListParagraph"/>
+        <w:numPr>
+          <w:ilvl w:val="1"/>
+          <w:numId w:val="1"/>
+        </w:numPr>
+      </w:pPr>
+      <w:r>
+        <w:t>Standard: CNN with 10k long vector at the end</w:t>
+      </w:r>
+    </w:p>
+    <w:p>
+      <w:pPr>
+        <w:pStyle w:val="ListParagraph"/>
+        <w:numPr>
+          <w:ilvl w:val="1"/>
+          <w:numId w:val="1"/>
+        </w:numPr>
+      </w:pPr>
+      <w:r>
+        <w:t>Solution: Siamese networks</w:t>
+      </w:r>
+    </w:p>
+    <w:p>
+      <w:pPr>
+        <w:pStyle w:val="ListParagraph"/>
+        <w:numPr>
+          <w:ilvl w:val="2"/>
+          <w:numId w:val="1"/>
+        </w:numPr>
+      </w:pPr>
+      <w:r>
+        <w:t>From Siamese twins/cojoined twins</w:t>
+      </w:r>
+    </w:p>
+    <w:p>
+      <w:pPr>
+        <w:pStyle w:val="ListParagraph"/>
+        <w:numPr>
+          <w:ilvl w:val="2"/>
+          <w:numId w:val="1"/>
+        </w:numPr>
+      </w:pPr>
+      <w:r>
+        <w:t>Two inputs:</w:t>
+      </w:r>
+    </w:p>
+    <w:p>
+      <w:pPr>
+        <w:pStyle w:val="ListParagraph"/>
+        <w:numPr>
+          <w:ilvl w:val="3"/>
+          <w:numId w:val="1"/>
+        </w:numPr>
+      </w:pPr>
+      <w:r>
+        <w:t>Image 1 – stored previously in database</w:t>
+      </w:r>
+    </w:p>
+    <w:p>
+      <w:pPr>
+        <w:pStyle w:val="ListParagraph"/>
+        <w:numPr>
+          <w:ilvl w:val="3"/>
+          <w:numId w:val="1"/>
+        </w:numPr>
+      </w:pPr>
+      <w:r>
+        <w:t>Image 2 – new image</w:t>
+      </w:r>
+    </w:p>
+    <w:p>
+      <w:pPr>
+        <w:pStyle w:val="ListParagraph"/>
+        <w:numPr>
+          <w:ilvl w:val="3"/>
+          <w:numId w:val="1"/>
+        </w:numPr>
+      </w:pPr>
+      <w:r>
+        <w:t>Apple ID – new user or not?</w:t>
+      </w:r>
+    </w:p>
+    <w:p>
+      <w:pPr>
+        <w:pStyle w:val="ListParagraph"/>
+        <w:numPr>
+          <w:ilvl w:val="2"/>
+          <w:numId w:val="1"/>
+        </w:numPr>
+      </w:pPr>
+      <w:r>
+        <w:t>Each image go into separate CNNs, whose outputs are merged (one minus the other in a way that the same person in both images gives 1, and 0 if different)</w:t>
+      </w:r>
+    </w:p>
+    <w:p>
+      <w:pPr>
+        <w:pStyle w:val="ListParagraph"/>
+        <w:numPr>
+          <w:ilvl w:val="2"/>
+          <w:numId w:val="1"/>
+        </w:numPr>
+      </w:pPr>
+      <w:r>
+        <w:t>Loss is backpropagated</w:t>
+      </w:r>
+    </w:p>
+    <w:p>
+      <w:pPr>
+        <w:pStyle w:val="ListParagraph"/>
+        <w:numPr>
+          <w:ilvl w:val="2"/>
+          <w:numId w:val="1"/>
+        </w:numPr>
+      </w:pPr>
+      <w:r>
+        <w:t>There can be overlap between the two CNNs</w:t>
       </w:r>
     </w:p>
     <w:sectPr>
@@ -6832,12 +7336,6 @@
 </file>
 
 <file path=customXml/item1.xml><?xml version="1.0" encoding="utf-8"?>
-<p:properties xmlns:p="http://schemas.microsoft.com/office/2006/metadata/properties" xmlns:xsi="http://www.w3.org/2001/XMLSchema-instance" xmlns:pc="http://schemas.microsoft.com/office/infopath/2007/PartnerControls">
-  <documentManagement/>
-</p:properties>
-</file>
-
-<file path=customXml/item2.xml><?xml version="1.0" encoding="utf-8"?>
 <ct:contentTypeSchema xmlns:ct="http://schemas.microsoft.com/office/2006/metadata/contentType" xmlns:ma="http://schemas.microsoft.com/office/2006/metadata/properties/metaAttributes" ct:_="" ma:_="" ma:contentTypeName="Document" ma:contentTypeID="0x0101000C9FAEFFC4F6344285D7A724176DFA78" ma:contentTypeVersion="2" ma:contentTypeDescription="Create a new document." ma:contentTypeScope="" ma:versionID="9e9a29bf33300f51faf49418abb86019">
   <xsd:schema xmlns:xsd="http://www.w3.org/2001/XMLSchema" xmlns:xs="http://www.w3.org/2001/XMLSchema" xmlns:p="http://schemas.microsoft.com/office/2006/metadata/properties" xmlns:ns3="aed4ff55-d3a7-4848-819a-32ea02da2c90" targetNamespace="http://schemas.microsoft.com/office/2006/metadata/properties" ma:root="true" ma:fieldsID="124fa5a531d42a673b939e09c58773e0" ns3:_="">
     <xsd:import namespace="aed4ff55-d3a7-4848-819a-32ea02da2c90"/>
@@ -6969,6 +7467,12 @@
 </ct:contentTypeSchema>
 </file>
 
+<file path=customXml/item2.xml><?xml version="1.0" encoding="utf-8"?>
+<p:properties xmlns:p="http://schemas.microsoft.com/office/2006/metadata/properties" xmlns:xsi="http://www.w3.org/2001/XMLSchema-instance" xmlns:pc="http://schemas.microsoft.com/office/infopath/2007/PartnerControls">
+  <documentManagement/>
+</p:properties>
+</file>
+
 <file path=customXml/item3.xml><?xml version="1.0" encoding="utf-8"?>
 <?mso-contentType ?>
 <FormTemplates xmlns="http://schemas.microsoft.com/sharepoint/v3/contenttype/forms">
@@ -6979,15 +7483,6 @@
 </file>
 
 <file path=customXml/itemProps1.xml><?xml version="1.0" encoding="utf-8"?>
-<ds:datastoreItem xmlns:ds="http://schemas.openxmlformats.org/officeDocument/2006/customXml" ds:itemID="{2865556F-B3B1-48F0-A901-CA0D93F90A12}">
-  <ds:schemaRefs>
-    <ds:schemaRef ds:uri="http://schemas.microsoft.com/office/2006/metadata/properties"/>
-    <ds:schemaRef ds:uri="http://schemas.microsoft.com/office/infopath/2007/PartnerControls"/>
-  </ds:schemaRefs>
-</ds:datastoreItem>
-</file>
-
-<file path=customXml/itemProps2.xml><?xml version="1.0" encoding="utf-8"?>
 <ds:datastoreItem xmlns:ds="http://schemas.openxmlformats.org/officeDocument/2006/customXml" ds:itemID="{03713B37-761D-4C1C-A0B2-E7D4E55976CC}">
   <ds:schemaRefs>
     <ds:schemaRef ds:uri="http://schemas.microsoft.com/office/2006/metadata/contentType"/>
@@ -7005,6 +7500,15 @@
 </ds:datastoreItem>
 </file>
 
+<file path=customXml/itemProps2.xml><?xml version="1.0" encoding="utf-8"?>
+<ds:datastoreItem xmlns:ds="http://schemas.openxmlformats.org/officeDocument/2006/customXml" ds:itemID="{2865556F-B3B1-48F0-A901-CA0D93F90A12}">
+  <ds:schemaRefs>
+    <ds:schemaRef ds:uri="http://schemas.microsoft.com/office/2006/metadata/properties"/>
+    <ds:schemaRef ds:uri="http://schemas.microsoft.com/office/infopath/2007/PartnerControls"/>
+  </ds:schemaRefs>
+</ds:datastoreItem>
+</file>
+
 <file path=customXml/itemProps3.xml><?xml version="1.0" encoding="utf-8"?>
 <ds:datastoreItem xmlns:ds="http://schemas.openxmlformats.org/officeDocument/2006/customXml" ds:itemID="{DCEA56DF-82D3-40FE-AA7B-6DE7A315E6F1}">
   <ds:schemaRefs>

</xml_diff>